<commit_message>
some updated for 18
</commit_message>
<xml_diff>
--- a/Justin Meyer, Resume 2017.docx
+++ b/Justin Meyer, Resume 2017.docx
@@ -1,6 +1,6 @@
 
 <file path=word/document.xml><?xml version="1.0" encoding="utf-8"?>
-<w:document xmlns:wpc="http://schemas.microsoft.com/office/word/2010/wordprocessingCanvas" xmlns:mo="http://schemas.microsoft.com/office/mac/office/2008/main" xmlns:mc="http://schemas.openxmlformats.org/markup-compatibility/2006" xmlns:mv="urn:schemas-microsoft-com:mac:vml" xmlns:o="urn:schemas-microsoft-com:office:office" xmlns:r="http://schemas.openxmlformats.org/officeDocument/2006/relationships" xmlns:m="http://schemas.openxmlformats.org/officeDocument/2006/math" xmlns:v="urn:schemas-microsoft-com:vml" xmlns:wp14="http://schemas.microsoft.com/office/word/2010/wordprocessingDrawing" xmlns:wp="http://schemas.openxmlformats.org/drawingml/2006/wordprocessingDrawing" xmlns:w10="urn:schemas-microsoft-com:office:word" xmlns:w="http://schemas.openxmlformats.org/wordprocessingml/2006/main" xmlns:w14="http://schemas.microsoft.com/office/word/2010/wordml" xmlns:w15="http://schemas.microsoft.com/office/word/2012/wordml" xmlns:wpg="http://schemas.microsoft.com/office/word/2010/wordprocessingGroup" xmlns:wpi="http://schemas.microsoft.com/office/word/2010/wordprocessingInk" xmlns:wne="http://schemas.microsoft.com/office/word/2006/wordml" xmlns:wps="http://schemas.microsoft.com/office/word/2010/wordprocessingShape" mc:Ignorable="w14 w15 wp14">
+<w:document xmlns:wpc="http://schemas.microsoft.com/office/word/2010/wordprocessingCanvas" xmlns:cx="http://schemas.microsoft.com/office/drawing/2014/chartex" xmlns:cx1="http://schemas.microsoft.com/office/drawing/2015/9/8/chartex" xmlns:cx2="http://schemas.microsoft.com/office/drawing/2015/10/21/chartex" xmlns:cx3="http://schemas.microsoft.com/office/drawing/2016/5/9/chartex" xmlns:cx4="http://schemas.microsoft.com/office/drawing/2016/5/10/chartex" xmlns:cx5="http://schemas.microsoft.com/office/drawing/2016/5/11/chartex" xmlns:cx6="http://schemas.microsoft.com/office/drawing/2016/5/12/chartex" xmlns:cx7="http://schemas.microsoft.com/office/drawing/2016/5/13/chartex" xmlns:cx8="http://schemas.microsoft.com/office/drawing/2016/5/14/chartex" xmlns:mc="http://schemas.openxmlformats.org/markup-compatibility/2006" xmlns:aink="http://schemas.microsoft.com/office/drawing/2016/ink" xmlns:am3d="http://schemas.microsoft.com/office/drawing/2017/model3d" xmlns:o="urn:schemas-microsoft-com:office:office" xmlns:r="http://schemas.openxmlformats.org/officeDocument/2006/relationships" xmlns:m="http://schemas.openxmlformats.org/officeDocument/2006/math" xmlns:v="urn:schemas-microsoft-com:vml" xmlns:wp14="http://schemas.microsoft.com/office/word/2010/wordprocessingDrawing" xmlns:wp="http://schemas.openxmlformats.org/drawingml/2006/wordprocessingDrawing" xmlns:w10="urn:schemas-microsoft-com:office:word" xmlns:w="http://schemas.openxmlformats.org/wordprocessingml/2006/main" xmlns:w14="http://schemas.microsoft.com/office/word/2010/wordml" xmlns:w15="http://schemas.microsoft.com/office/word/2012/wordml" xmlns:w16cid="http://schemas.microsoft.com/office/word/2016/wordml/cid" xmlns:w16se="http://schemas.microsoft.com/office/word/2015/wordml/symex" xmlns:wpg="http://schemas.microsoft.com/office/word/2010/wordprocessingGroup" xmlns:wpi="http://schemas.microsoft.com/office/word/2010/wordprocessingInk" xmlns:wne="http://schemas.microsoft.com/office/word/2006/wordml" xmlns:wps="http://schemas.microsoft.com/office/word/2010/wordprocessingShape" mc:Ignorable="w14 w15 w16se w16cid wp14">
   <w:body>
     <w:p>
       <w:pPr>
@@ -12,6 +12,8 @@
           <w:szCs w:val="24"/>
         </w:rPr>
       </w:pPr>
+      <w:bookmarkStart w:id="0" w:name="_GoBack"/>
+      <w:bookmarkEnd w:id="0"/>
       <w:r>
         <w:rPr>
           <w:rFonts w:ascii="Tahoma" w:eastAsia="Times New Roman" w:hAnsi="Tahoma" w:cs="Tahoma"/>
@@ -67,7 +69,16 @@
           <w:sz w:val="24"/>
           <w:szCs w:val="24"/>
         </w:rPr>
-        <w:t>Denver CO 303.669.3787</w:t>
+        <w:t>Denver CO 303.</w:t>
+      </w:r>
+      <w:r>
+        <w:rPr>
+          <w:rFonts w:ascii="Tahoma" w:eastAsia="Times New Roman" w:hAnsi="Tahoma" w:cs="Tahoma"/>
+          <w:caps/>
+          <w:sz w:val="24"/>
+          <w:szCs w:val="24"/>
+        </w:rPr>
+        <w:t>834.7418</w:t>
       </w:r>
       <w:r>
         <w:rPr>
@@ -120,7 +131,7 @@
           <w:sz w:val="20"/>
           <w:szCs w:val="20"/>
         </w:rPr>
-        <w:t>17-year</w:t>
+        <w:t>19</w:t>
       </w:r>
       <w:r>
         <w:rPr>
@@ -130,7 +141,7 @@
           <w:sz w:val="20"/>
           <w:szCs w:val="20"/>
         </w:rPr>
-        <w:t xml:space="preserve"> </w:t>
+        <w:t>-year</w:t>
       </w:r>
       <w:r>
         <w:rPr>
@@ -140,6 +151,16 @@
           <w:sz w:val="20"/>
           <w:szCs w:val="20"/>
         </w:rPr>
+        <w:t xml:space="preserve"> </w:t>
+      </w:r>
+      <w:r>
+        <w:rPr>
+          <w:rFonts w:ascii="Verdana" w:eastAsia="Times New Roman" w:hAnsi="Verdana" w:cs="Tahoma"/>
+          <w:bCs/>
+          <w:color w:val="000000"/>
+          <w:sz w:val="20"/>
+          <w:szCs w:val="20"/>
+        </w:rPr>
         <w:t xml:space="preserve">developer with a wide breadth of experience. </w:t>
       </w:r>
       <w:r>
@@ -221,7 +242,6 @@
           <w:szCs w:val="20"/>
         </w:rPr>
       </w:pPr>
-      <w:proofErr w:type="spellStart"/>
       <w:r>
         <w:rPr>
           <w:rFonts w:ascii="Tahoma" w:eastAsia="Times New Roman" w:hAnsi="Tahoma" w:cs="Tahoma"/>
@@ -232,7 +252,6 @@
         </w:rPr>
         <w:t>ebay</w:t>
       </w:r>
-      <w:proofErr w:type="spellEnd"/>
       <w:r>
         <w:rPr>
           <w:rFonts w:ascii="Tahoma" w:eastAsia="Times New Roman" w:hAnsi="Tahoma" w:cs="Tahoma"/>
@@ -311,11 +330,10 @@
     <w:p>
       <w:pPr>
         <w:numPr>
-          <w:ilvl w:val="0"/>
+          <w:ilvl w:val="1"/>
           <w:numId w:val="2"/>
         </w:numPr>
         <w:spacing w:before="100" w:beforeAutospacing="1" w:after="100" w:afterAutospacing="1" w:line="240" w:lineRule="auto"/>
-        <w:ind w:left="0" w:firstLine="0"/>
         <w:contextualSpacing/>
         <w:rPr>
           <w:rFonts w:ascii="Tahoma" w:eastAsia="Times New Roman" w:hAnsi="Tahoma" w:cs="Tahoma"/>
@@ -329,7 +347,7 @@
           <w:sz w:val="20"/>
           <w:szCs w:val="20"/>
         </w:rPr>
-        <w:t>Infrastructure as code using terraform.io, Google Cloud Platform</w:t>
+        <w:t>oAuth with core products, token cache service written in scala/play, python/flask</w:t>
       </w:r>
     </w:p>
     <w:p>
@@ -353,7 +371,7 @@
           <w:sz w:val="20"/>
           <w:szCs w:val="20"/>
         </w:rPr>
-        <w:t>drone.io CI/CD, Docker, Kubernetes</w:t>
+        <w:t>Infrastructure as code using terraform.io, Google Cloud Platform</w:t>
       </w:r>
     </w:p>
     <w:p>
@@ -377,101 +395,7 @@
           <w:sz w:val="20"/>
           <w:szCs w:val="20"/>
         </w:rPr>
-        <w:t>M</w:t>
-      </w:r>
-      <w:r>
-        <w:rPr>
-          <w:rFonts w:ascii="Tahoma" w:eastAsia="Times New Roman" w:hAnsi="Tahoma" w:cs="Tahoma"/>
-          <w:sz w:val="20"/>
-          <w:szCs w:val="20"/>
-        </w:rPr>
-        <w:t>ulti region redundancy, cost reduction</w:t>
-      </w:r>
-      <w:r>
-        <w:rPr>
-          <w:rFonts w:ascii="Tahoma" w:eastAsia="Times New Roman" w:hAnsi="Tahoma" w:cs="Tahoma"/>
-          <w:sz w:val="20"/>
-          <w:szCs w:val="20"/>
-        </w:rPr>
-        <w:t xml:space="preserve"> analysis in GCP</w:t>
-      </w:r>
-    </w:p>
-    <w:p>
-      <w:pPr>
-        <w:spacing w:after="0" w:line="240" w:lineRule="auto"/>
-        <w:contextualSpacing/>
-        <w:rPr>
-          <w:rFonts w:ascii="Tahoma" w:eastAsia="Times New Roman" w:hAnsi="Tahoma" w:cs="Tahoma"/>
-          <w:b/>
-          <w:bCs/>
-          <w:sz w:val="20"/>
-          <w:szCs w:val="20"/>
-        </w:rPr>
-      </w:pPr>
-    </w:p>
-    <w:p>
-      <w:pPr>
-        <w:spacing w:after="0" w:line="240" w:lineRule="auto"/>
-        <w:contextualSpacing/>
-        <w:rPr>
-          <w:rFonts w:ascii="Tahoma" w:eastAsia="Times New Roman" w:hAnsi="Tahoma" w:cs="Tahoma"/>
-          <w:sz w:val="20"/>
-          <w:szCs w:val="20"/>
-        </w:rPr>
-      </w:pPr>
-      <w:proofErr w:type="spellStart"/>
-      <w:r>
-        <w:rPr>
-          <w:rFonts w:ascii="Tahoma" w:eastAsia="Times New Roman" w:hAnsi="Tahoma" w:cs="Tahoma"/>
-          <w:b/>
-          <w:bCs/>
-          <w:sz w:val="20"/>
-          <w:szCs w:val="20"/>
-        </w:rPr>
-        <w:t>AppThis</w:t>
-      </w:r>
-      <w:proofErr w:type="spellEnd"/>
-      <w:r>
-        <w:rPr>
-          <w:rFonts w:ascii="Tahoma" w:eastAsia="Times New Roman" w:hAnsi="Tahoma" w:cs="Tahoma"/>
-          <w:sz w:val="20"/>
-          <w:szCs w:val="20"/>
-        </w:rPr>
-        <w:t xml:space="preserve"> </w:t>
-      </w:r>
-      <w:r>
-        <w:rPr>
-          <w:rFonts w:ascii="Tahoma" w:eastAsia="Times New Roman" w:hAnsi="Tahoma" w:cs="Tahoma"/>
-          <w:i/>
-          <w:iCs/>
-          <w:sz w:val="20"/>
-          <w:szCs w:val="20"/>
-        </w:rPr>
-        <w:t>FTE, Full Stack Dev / SRE</w:t>
-      </w:r>
-      <w:r>
-        <w:rPr>
-          <w:rFonts w:ascii="Tahoma" w:eastAsia="Times New Roman" w:hAnsi="Tahoma" w:cs="Tahoma"/>
-          <w:sz w:val="20"/>
-          <w:szCs w:val="20"/>
-        </w:rPr>
-        <w:br/>
-      </w:r>
-      <w:r>
-        <w:rPr>
-          <w:rFonts w:ascii="Tahoma" w:eastAsia="Times New Roman" w:hAnsi="Tahoma" w:cs="Tahoma"/>
-          <w:sz w:val="20"/>
-          <w:szCs w:val="20"/>
-        </w:rPr>
-        <w:t>Jan 2017 – July 2017</w:t>
-      </w:r>
-      <w:r>
-        <w:rPr>
-          <w:rFonts w:ascii="Tahoma" w:eastAsia="Times New Roman" w:hAnsi="Tahoma" w:cs="Tahoma"/>
-          <w:sz w:val="20"/>
-          <w:szCs w:val="20"/>
-        </w:rPr>
-        <w:t xml:space="preserve"> </w:t>
+        <w:t>drone.io CI/CD, Docker, Kubernetes</w:t>
       </w:r>
     </w:p>
     <w:p>
@@ -495,31 +419,23 @@
           <w:sz w:val="20"/>
           <w:szCs w:val="20"/>
         </w:rPr>
-        <w:t>AWS engineer</w:t>
-      </w:r>
-      <w:r>
-        <w:rPr>
-          <w:rFonts w:ascii="Tahoma" w:eastAsia="Times New Roman" w:hAnsi="Tahoma" w:cs="Tahoma"/>
-          <w:sz w:val="20"/>
-          <w:szCs w:val="20"/>
-        </w:rPr>
-        <w:t>:</w:t>
-      </w:r>
-      <w:r>
-        <w:rPr>
-          <w:rFonts w:ascii="Tahoma" w:eastAsia="Times New Roman" w:hAnsi="Tahoma" w:cs="Tahoma"/>
-          <w:sz w:val="20"/>
-          <w:szCs w:val="20"/>
-        </w:rPr>
-        <w:t xml:space="preserve"> </w:t>
-      </w:r>
-      <w:r>
-        <w:rPr>
-          <w:rFonts w:ascii="Tahoma" w:eastAsia="Times New Roman" w:hAnsi="Tahoma" w:cs="Tahoma"/>
-          <w:sz w:val="20"/>
-          <w:szCs w:val="20"/>
-        </w:rPr>
-        <w:t>cost reduction AWS, reduced under utilization</w:t>
+        <w:t>M</w:t>
+      </w:r>
+      <w:r>
+        <w:rPr>
+          <w:rFonts w:ascii="Tahoma" w:eastAsia="Times New Roman" w:hAnsi="Tahoma" w:cs="Tahoma"/>
+          <w:sz w:val="20"/>
+          <w:szCs w:val="20"/>
+        </w:rPr>
+        <w:t>ulti region redundancy, cost reduction</w:t>
+      </w:r>
+      <w:r>
+        <w:rPr>
+          <w:rFonts w:ascii="Tahoma" w:eastAsia="Times New Roman" w:hAnsi="Tahoma" w:cs="Tahoma"/>
+          <w:sz w:val="20"/>
+          <w:szCs w:val="20"/>
+        </w:rPr>
+        <w:t xml:space="preserve"> analysis in GCP</w:t>
       </w:r>
     </w:p>
     <w:p>
@@ -543,7 +459,83 @@
           <w:sz w:val="20"/>
           <w:szCs w:val="20"/>
         </w:rPr>
-        <w:t xml:space="preserve">Automation with salt stack. </w:t>
+        <w:t>Multi monitoring with Prometheus</w:t>
+      </w:r>
+    </w:p>
+    <w:p>
+      <w:pPr>
+        <w:spacing w:after="0" w:line="240" w:lineRule="auto"/>
+        <w:contextualSpacing/>
+        <w:rPr>
+          <w:rFonts w:ascii="Tahoma" w:eastAsia="Times New Roman" w:hAnsi="Tahoma" w:cs="Tahoma"/>
+          <w:b/>
+          <w:bCs/>
+          <w:sz w:val="20"/>
+          <w:szCs w:val="20"/>
+        </w:rPr>
+      </w:pPr>
+    </w:p>
+    <w:p>
+      <w:pPr>
+        <w:spacing w:after="0" w:line="240" w:lineRule="auto"/>
+        <w:contextualSpacing/>
+        <w:rPr>
+          <w:rFonts w:ascii="Tahoma" w:eastAsia="Times New Roman" w:hAnsi="Tahoma" w:cs="Tahoma"/>
+          <w:sz w:val="20"/>
+          <w:szCs w:val="20"/>
+        </w:rPr>
+      </w:pPr>
+      <w:r>
+        <w:rPr>
+          <w:rFonts w:ascii="Tahoma" w:eastAsia="Times New Roman" w:hAnsi="Tahoma" w:cs="Tahoma"/>
+          <w:b/>
+          <w:bCs/>
+          <w:sz w:val="20"/>
+          <w:szCs w:val="20"/>
+        </w:rPr>
+        <w:t>AppThis</w:t>
+      </w:r>
+      <w:r>
+        <w:rPr>
+          <w:rFonts w:ascii="Tahoma" w:eastAsia="Times New Roman" w:hAnsi="Tahoma" w:cs="Tahoma"/>
+          <w:sz w:val="20"/>
+          <w:szCs w:val="20"/>
+        </w:rPr>
+        <w:t xml:space="preserve"> </w:t>
+      </w:r>
+      <w:r>
+        <w:rPr>
+          <w:rFonts w:ascii="Tahoma" w:eastAsia="Times New Roman" w:hAnsi="Tahoma" w:cs="Tahoma"/>
+          <w:i/>
+          <w:iCs/>
+          <w:sz w:val="20"/>
+          <w:szCs w:val="20"/>
+        </w:rPr>
+        <w:t>FTE, Full Stack Dev / SRE</w:t>
+      </w:r>
+      <w:r>
+        <w:rPr>
+          <w:rFonts w:ascii="Tahoma" w:eastAsia="Times New Roman" w:hAnsi="Tahoma" w:cs="Tahoma"/>
+          <w:sz w:val="20"/>
+          <w:szCs w:val="20"/>
+        </w:rPr>
+        <w:br/>
+      </w:r>
+      <w:r>
+        <w:rPr>
+          <w:rFonts w:ascii="Tahoma" w:eastAsia="Times New Roman" w:hAnsi="Tahoma" w:cs="Tahoma"/>
+          <w:sz w:val="20"/>
+          <w:szCs w:val="20"/>
+        </w:rPr>
+        <w:t>Jan 2017 – July 2017</w:t>
+      </w:r>
+      <w:r>
+        <w:rPr>
+          <w:rFonts w:ascii="Tahoma" w:eastAsia="Times New Roman" w:hAnsi="Tahoma" w:cs="Tahoma"/>
+          <w:sz w:val="20"/>
+          <w:szCs w:val="20"/>
+        </w:rPr>
+        <w:t xml:space="preserve"> </w:t>
       </w:r>
     </w:p>
     <w:p>
@@ -567,25 +559,31 @@
           <w:sz w:val="20"/>
           <w:szCs w:val="20"/>
         </w:rPr>
-        <w:t xml:space="preserve">Custom </w:t>
-      </w:r>
-      <w:proofErr w:type="spellStart"/>
-      <w:r>
-        <w:rPr>
-          <w:rFonts w:ascii="Tahoma" w:eastAsia="Times New Roman" w:hAnsi="Tahoma" w:cs="Tahoma"/>
-          <w:sz w:val="20"/>
-          <w:szCs w:val="20"/>
-        </w:rPr>
-        <w:t>HAproxy</w:t>
-      </w:r>
-      <w:proofErr w:type="spellEnd"/>
-      <w:r>
-        <w:rPr>
-          <w:rFonts w:ascii="Tahoma" w:eastAsia="Times New Roman" w:hAnsi="Tahoma" w:cs="Tahoma"/>
-          <w:sz w:val="20"/>
-          <w:szCs w:val="20"/>
-        </w:rPr>
-        <w:t xml:space="preserve"> scaling, request processing SLA &lt; 100ms</w:t>
+        <w:t>AWS engineer</w:t>
+      </w:r>
+      <w:r>
+        <w:rPr>
+          <w:rFonts w:ascii="Tahoma" w:eastAsia="Times New Roman" w:hAnsi="Tahoma" w:cs="Tahoma"/>
+          <w:sz w:val="20"/>
+          <w:szCs w:val="20"/>
+        </w:rPr>
+        <w:t>:</w:t>
+      </w:r>
+      <w:r>
+        <w:rPr>
+          <w:rFonts w:ascii="Tahoma" w:eastAsia="Times New Roman" w:hAnsi="Tahoma" w:cs="Tahoma"/>
+          <w:sz w:val="20"/>
+          <w:szCs w:val="20"/>
+        </w:rPr>
+        <w:t xml:space="preserve"> </w:t>
+      </w:r>
+      <w:r>
+        <w:rPr>
+          <w:rFonts w:ascii="Tahoma" w:eastAsia="Times New Roman" w:hAnsi="Tahoma" w:cs="Tahoma"/>
+          <w:sz w:val="20"/>
+          <w:szCs w:val="20"/>
+        </w:rPr>
+        <w:t>cost reduction AWS, reduced under utilization</w:t>
       </w:r>
     </w:p>
     <w:p>
@@ -609,7 +607,7 @@
           <w:sz w:val="20"/>
           <w:szCs w:val="20"/>
         </w:rPr>
-        <w:t>Log shipping migration to streams</w:t>
+        <w:t xml:space="preserve">Automation with salt stack. </w:t>
       </w:r>
     </w:p>
     <w:p>
@@ -633,83 +631,7 @@
           <w:sz w:val="20"/>
           <w:szCs w:val="20"/>
         </w:rPr>
-        <w:t>PHP, Java, Scala (Play)</w:t>
-      </w:r>
-    </w:p>
-    <w:p>
-      <w:pPr>
-        <w:spacing w:after="0" w:line="240" w:lineRule="auto"/>
-        <w:contextualSpacing/>
-        <w:rPr>
-          <w:rFonts w:ascii="Tahoma" w:eastAsia="Times New Roman" w:hAnsi="Tahoma" w:cs="Tahoma"/>
-          <w:b/>
-          <w:bCs/>
-          <w:sz w:val="20"/>
-          <w:szCs w:val="20"/>
-        </w:rPr>
-      </w:pPr>
-    </w:p>
-    <w:p>
-      <w:pPr>
-        <w:spacing w:after="0" w:line="240" w:lineRule="auto"/>
-        <w:contextualSpacing/>
-        <w:rPr>
-          <w:rFonts w:ascii="Tahoma" w:eastAsia="Times New Roman" w:hAnsi="Tahoma" w:cs="Tahoma"/>
-          <w:sz w:val="20"/>
-          <w:szCs w:val="20"/>
-        </w:rPr>
-      </w:pPr>
-      <w:r>
-        <w:rPr>
-          <w:rFonts w:ascii="Tahoma" w:eastAsia="Times New Roman" w:hAnsi="Tahoma" w:cs="Tahoma"/>
-          <w:b/>
-          <w:bCs/>
-          <w:sz w:val="20"/>
-          <w:szCs w:val="20"/>
-        </w:rPr>
-        <w:t>Century Link</w:t>
-      </w:r>
-      <w:r>
-        <w:rPr>
-          <w:rFonts w:ascii="Tahoma" w:eastAsia="Times New Roman" w:hAnsi="Tahoma" w:cs="Tahoma"/>
-          <w:sz w:val="20"/>
-          <w:szCs w:val="20"/>
-        </w:rPr>
-        <w:t xml:space="preserve"> </w:t>
-      </w:r>
-      <w:r>
-        <w:rPr>
-          <w:rFonts w:ascii="Tahoma" w:eastAsia="Times New Roman" w:hAnsi="Tahoma" w:cs="Tahoma"/>
-          <w:i/>
-          <w:iCs/>
-          <w:sz w:val="20"/>
-          <w:szCs w:val="20"/>
-        </w:rPr>
-        <w:t>Contract, Full Stack Java Developer</w:t>
-      </w:r>
-      <w:r>
-        <w:rPr>
-          <w:rFonts w:ascii="Tahoma" w:eastAsia="Times New Roman" w:hAnsi="Tahoma" w:cs="Tahoma"/>
-          <w:sz w:val="20"/>
-          <w:szCs w:val="20"/>
-        </w:rPr>
-        <w:br/>
-      </w:r>
-      <w:r>
-        <w:rPr>
-          <w:rFonts w:ascii="Tahoma" w:eastAsia="Times New Roman" w:hAnsi="Tahoma" w:cs="Tahoma"/>
-          <w:sz w:val="20"/>
-          <w:szCs w:val="20"/>
-        </w:rPr>
-        <w:t>November 2016 – Jan 2017</w:t>
-      </w:r>
-      <w:r>
-        <w:rPr>
-          <w:rFonts w:ascii="Tahoma" w:eastAsia="Times New Roman" w:hAnsi="Tahoma" w:cs="Tahoma"/>
-          <w:sz w:val="20"/>
-          <w:szCs w:val="20"/>
-        </w:rPr>
-        <w:t xml:space="preserve"> </w:t>
+        <w:t>Custom HAproxy scaling, request processing SLA &lt; 100ms</w:t>
       </w:r>
     </w:p>
     <w:p>
@@ -727,41 +649,13 @@
           <w:szCs w:val="20"/>
         </w:rPr>
       </w:pPr>
-      <w:proofErr w:type="spellStart"/>
-      <w:r>
-        <w:rPr>
-          <w:rFonts w:ascii="Tahoma" w:eastAsia="Times New Roman" w:hAnsi="Tahoma" w:cs="Tahoma"/>
-          <w:sz w:val="20"/>
-          <w:szCs w:val="20"/>
-        </w:rPr>
-        <w:t>VeuxDu</w:t>
-      </w:r>
-      <w:proofErr w:type="spellEnd"/>
-      <w:r>
-        <w:rPr>
-          <w:rFonts w:ascii="Tahoma" w:eastAsia="Times New Roman" w:hAnsi="Tahoma" w:cs="Tahoma"/>
-          <w:sz w:val="20"/>
-          <w:szCs w:val="20"/>
-        </w:rPr>
-        <w:t xml:space="preserve"> team member working on e911 and </w:t>
-      </w:r>
-      <w:proofErr w:type="spellStart"/>
-      <w:r>
-        <w:rPr>
-          <w:rFonts w:ascii="Tahoma" w:eastAsia="Times New Roman" w:hAnsi="Tahoma" w:cs="Tahoma"/>
-          <w:sz w:val="20"/>
-          <w:szCs w:val="20"/>
-        </w:rPr>
-        <w:t>SpeakEasy</w:t>
-      </w:r>
-      <w:proofErr w:type="spellEnd"/>
-      <w:r>
-        <w:rPr>
-          <w:rFonts w:ascii="Tahoma" w:eastAsia="Times New Roman" w:hAnsi="Tahoma" w:cs="Tahoma"/>
-          <w:sz w:val="20"/>
-          <w:szCs w:val="20"/>
-        </w:rPr>
-        <w:t xml:space="preserve"> projects.  </w:t>
+      <w:r>
+        <w:rPr>
+          <w:rFonts w:ascii="Tahoma" w:eastAsia="Times New Roman" w:hAnsi="Tahoma" w:cs="Tahoma"/>
+          <w:sz w:val="20"/>
+          <w:szCs w:val="20"/>
+        </w:rPr>
+        <w:t>Log shipping migration to streams</w:t>
       </w:r>
     </w:p>
     <w:p>
@@ -785,25 +679,39 @@
           <w:sz w:val="20"/>
           <w:szCs w:val="20"/>
         </w:rPr>
-        <w:t xml:space="preserve">Java 1.8 + </w:t>
-      </w:r>
-      <w:proofErr w:type="spellStart"/>
-      <w:r>
-        <w:rPr>
-          <w:rFonts w:ascii="Tahoma" w:eastAsia="Times New Roman" w:hAnsi="Tahoma" w:cs="Tahoma"/>
-          <w:sz w:val="20"/>
-          <w:szCs w:val="20"/>
-        </w:rPr>
-        <w:t>Springboot</w:t>
-      </w:r>
-      <w:proofErr w:type="spellEnd"/>
-      <w:r>
-        <w:rPr>
-          <w:rFonts w:ascii="Tahoma" w:eastAsia="Times New Roman" w:hAnsi="Tahoma" w:cs="Tahoma"/>
-          <w:sz w:val="20"/>
-          <w:szCs w:val="20"/>
-        </w:rPr>
-        <w:t xml:space="preserve"> micro service development </w:t>
+        <w:t>PHP</w:t>
+      </w:r>
+      <w:r>
+        <w:rPr>
+          <w:rFonts w:ascii="Tahoma" w:eastAsia="Times New Roman" w:hAnsi="Tahoma" w:cs="Tahoma"/>
+          <w:sz w:val="20"/>
+          <w:szCs w:val="20"/>
+        </w:rPr>
+        <w:t xml:space="preserve"> + hiphop</w:t>
+      </w:r>
+      <w:r>
+        <w:rPr>
+          <w:rFonts w:ascii="Tahoma" w:eastAsia="Times New Roman" w:hAnsi="Tahoma" w:cs="Tahoma"/>
+          <w:sz w:val="20"/>
+          <w:szCs w:val="20"/>
+        </w:rPr>
+        <w:t xml:space="preserve">, </w:t>
+      </w:r>
+      <w:r>
+        <w:rPr>
+          <w:rFonts w:ascii="Tahoma" w:eastAsia="Times New Roman" w:hAnsi="Tahoma" w:cs="Tahoma"/>
+          <w:sz w:val="20"/>
+          <w:szCs w:val="20"/>
+        </w:rPr>
+        <w:t xml:space="preserve">PHP7, </w:t>
+      </w:r>
+      <w:r>
+        <w:rPr>
+          <w:rFonts w:ascii="Tahoma" w:eastAsia="Times New Roman" w:hAnsi="Tahoma" w:cs="Tahoma"/>
+          <w:sz w:val="20"/>
+          <w:szCs w:val="20"/>
+        </w:rPr>
+        <w:t>Java, Scala (Play)</w:t>
       </w:r>
     </w:p>
     <w:p>
@@ -821,9 +729,6 @@
     </w:p>
     <w:p>
       <w:pPr>
-        <w:tabs>
-          <w:tab w:val="left" w:pos="720"/>
-        </w:tabs>
         <w:spacing w:after="0" w:line="240" w:lineRule="auto"/>
         <w:contextualSpacing/>
         <w:rPr>
@@ -840,7 +745,7 @@
           <w:sz w:val="20"/>
           <w:szCs w:val="20"/>
         </w:rPr>
-        <w:t>Starz Entertainment</w:t>
+        <w:t>Century Link</w:t>
       </w:r>
       <w:r>
         <w:rPr>
@@ -858,27 +763,7 @@
           <w:sz w:val="20"/>
           <w:szCs w:val="20"/>
         </w:rPr>
-        <w:t>FTE</w:t>
-      </w:r>
-      <w:r>
-        <w:rPr>
-          <w:rFonts w:ascii="Tahoma" w:eastAsia="Times New Roman" w:hAnsi="Tahoma" w:cs="Tahoma"/>
-          <w:i/>
-          <w:iCs/>
-          <w:sz w:val="20"/>
-          <w:szCs w:val="20"/>
-        </w:rPr>
-        <w:t>*</w:t>
-      </w:r>
-      <w:r>
-        <w:rPr>
-          <w:rFonts w:ascii="Tahoma" w:eastAsia="Times New Roman" w:hAnsi="Tahoma" w:cs="Tahoma"/>
-          <w:i/>
-          <w:iCs/>
-          <w:sz w:val="20"/>
-          <w:szCs w:val="20"/>
-        </w:rPr>
-        <w:t>, Sr. Cloud Engineer</w:t>
+        <w:t>Contract, Full Stack Java Developer</w:t>
       </w:r>
       <w:r>
         <w:rPr>
@@ -894,31 +779,7 @@
           <w:sz w:val="20"/>
           <w:szCs w:val="20"/>
         </w:rPr>
-        <w:t xml:space="preserve">June 2016 </w:t>
-      </w:r>
-      <w:r>
-        <w:rPr>
-          <w:rFonts w:ascii="Tahoma" w:eastAsia="Times New Roman" w:hAnsi="Tahoma" w:cs="Tahoma"/>
-          <w:sz w:val="20"/>
-          <w:szCs w:val="20"/>
-        </w:rPr>
-        <w:t>–</w:t>
-      </w:r>
-      <w:r>
-        <w:rPr>
-          <w:rFonts w:ascii="Tahoma" w:eastAsia="Times New Roman" w:hAnsi="Tahoma" w:cs="Tahoma"/>
-          <w:sz w:val="20"/>
-          <w:szCs w:val="20"/>
-        </w:rPr>
-        <w:t xml:space="preserve"> </w:t>
-      </w:r>
-      <w:r>
-        <w:rPr>
-          <w:rFonts w:ascii="Tahoma" w:eastAsia="Times New Roman" w:hAnsi="Tahoma" w:cs="Tahoma"/>
-          <w:sz w:val="20"/>
-          <w:szCs w:val="20"/>
-        </w:rPr>
-        <w:t>November 2016</w:t>
+        <w:t>November 2016 – Jan 2017</w:t>
       </w:r>
       <w:r>
         <w:rPr>
@@ -935,11 +796,8 @@
           <w:ilvl w:val="0"/>
           <w:numId w:val="2"/>
         </w:numPr>
-        <w:tabs>
-          <w:tab w:val="left" w:pos="720"/>
-        </w:tabs>
         <w:spacing w:before="100" w:beforeAutospacing="1" w:after="100" w:afterAutospacing="1" w:line="240" w:lineRule="auto"/>
-        <w:ind w:hanging="720"/>
+        <w:ind w:left="0" w:firstLine="0"/>
         <w:contextualSpacing/>
         <w:rPr>
           <w:rFonts w:ascii="Tahoma" w:eastAsia="Times New Roman" w:hAnsi="Tahoma" w:cs="Tahoma"/>
@@ -953,65 +811,7 @@
           <w:sz w:val="20"/>
           <w:szCs w:val="20"/>
         </w:rPr>
-        <w:t>Used a wide breadth of tools in A</w:t>
-      </w:r>
-      <w:r>
-        <w:rPr>
-          <w:rFonts w:ascii="Tahoma" w:eastAsia="Times New Roman" w:hAnsi="Tahoma" w:cs="Tahoma"/>
-          <w:sz w:val="20"/>
-          <w:szCs w:val="20"/>
-        </w:rPr>
-        <w:t>WS and local platforms such as Terraform, Consul, N</w:t>
-      </w:r>
-      <w:r>
-        <w:rPr>
-          <w:rFonts w:ascii="Tahoma" w:eastAsia="Times New Roman" w:hAnsi="Tahoma" w:cs="Tahoma"/>
-          <w:sz w:val="20"/>
-          <w:szCs w:val="20"/>
-        </w:rPr>
-        <w:t>omad,</w:t>
-      </w:r>
-      <w:r>
-        <w:rPr>
-          <w:rFonts w:ascii="Tahoma" w:eastAsia="Times New Roman" w:hAnsi="Tahoma" w:cs="Tahoma"/>
-          <w:sz w:val="20"/>
-          <w:szCs w:val="20"/>
-        </w:rPr>
-        <w:t xml:space="preserve"> </w:t>
-      </w:r>
-      <w:r>
-        <w:rPr>
-          <w:rFonts w:ascii="Tahoma" w:eastAsia="Times New Roman" w:hAnsi="Tahoma" w:cs="Tahoma"/>
-          <w:sz w:val="20"/>
-          <w:szCs w:val="20"/>
-        </w:rPr>
-        <w:t>Packer,</w:t>
-      </w:r>
-      <w:r>
-        <w:rPr>
-          <w:rFonts w:ascii="Tahoma" w:eastAsia="Times New Roman" w:hAnsi="Tahoma" w:cs="Tahoma"/>
-          <w:sz w:val="20"/>
-          <w:szCs w:val="20"/>
-        </w:rPr>
-        <w:t xml:space="preserve"> Docker, Bamboo, and </w:t>
-      </w:r>
-      <w:proofErr w:type="spellStart"/>
-      <w:r>
-        <w:rPr>
-          <w:rFonts w:ascii="Tahoma" w:eastAsia="Times New Roman" w:hAnsi="Tahoma" w:cs="Tahoma"/>
-          <w:sz w:val="20"/>
-          <w:szCs w:val="20"/>
-        </w:rPr>
-        <w:t>Ansible</w:t>
-      </w:r>
-      <w:proofErr w:type="spellEnd"/>
-      <w:r>
-        <w:rPr>
-          <w:rFonts w:ascii="Tahoma" w:eastAsia="Times New Roman" w:hAnsi="Tahoma" w:cs="Tahoma"/>
-          <w:sz w:val="20"/>
-          <w:szCs w:val="20"/>
-        </w:rPr>
-        <w:t xml:space="preserve">. </w:t>
+        <w:t xml:space="preserve">VeuxDu team member working on e911 and SpeakEasy projects.  </w:t>
       </w:r>
     </w:p>
     <w:p>
@@ -1020,6 +820,153 @@
           <w:ilvl w:val="0"/>
           <w:numId w:val="2"/>
         </w:numPr>
+        <w:spacing w:before="100" w:beforeAutospacing="1" w:after="100" w:afterAutospacing="1" w:line="240" w:lineRule="auto"/>
+        <w:ind w:left="0" w:firstLine="0"/>
+        <w:contextualSpacing/>
+        <w:rPr>
+          <w:rFonts w:ascii="Tahoma" w:eastAsia="Times New Roman" w:hAnsi="Tahoma" w:cs="Tahoma"/>
+          <w:sz w:val="20"/>
+          <w:szCs w:val="20"/>
+        </w:rPr>
+      </w:pPr>
+      <w:r>
+        <w:rPr>
+          <w:rFonts w:ascii="Tahoma" w:eastAsia="Times New Roman" w:hAnsi="Tahoma" w:cs="Tahoma"/>
+          <w:sz w:val="20"/>
+          <w:szCs w:val="20"/>
+        </w:rPr>
+        <w:t xml:space="preserve">Java 1.8 + Springboot micro service development </w:t>
+      </w:r>
+    </w:p>
+    <w:p>
+      <w:pPr>
+        <w:spacing w:after="0" w:line="240" w:lineRule="auto"/>
+        <w:contextualSpacing/>
+        <w:rPr>
+          <w:rFonts w:ascii="Tahoma" w:eastAsia="Times New Roman" w:hAnsi="Tahoma" w:cs="Tahoma"/>
+          <w:b/>
+          <w:bCs/>
+          <w:sz w:val="20"/>
+          <w:szCs w:val="20"/>
+        </w:rPr>
+      </w:pPr>
+    </w:p>
+    <w:p>
+      <w:pPr>
+        <w:tabs>
+          <w:tab w:val="left" w:pos="720"/>
+        </w:tabs>
+        <w:spacing w:after="0" w:line="240" w:lineRule="auto"/>
+        <w:contextualSpacing/>
+        <w:rPr>
+          <w:rFonts w:ascii="Tahoma" w:eastAsia="Times New Roman" w:hAnsi="Tahoma" w:cs="Tahoma"/>
+          <w:sz w:val="20"/>
+          <w:szCs w:val="20"/>
+        </w:rPr>
+      </w:pPr>
+      <w:r>
+        <w:rPr>
+          <w:rFonts w:ascii="Tahoma" w:eastAsia="Times New Roman" w:hAnsi="Tahoma" w:cs="Tahoma"/>
+          <w:b/>
+          <w:bCs/>
+          <w:sz w:val="20"/>
+          <w:szCs w:val="20"/>
+        </w:rPr>
+        <w:t>Starz Entertainment</w:t>
+      </w:r>
+      <w:r>
+        <w:rPr>
+          <w:rFonts w:ascii="Tahoma" w:eastAsia="Times New Roman" w:hAnsi="Tahoma" w:cs="Tahoma"/>
+          <w:sz w:val="20"/>
+          <w:szCs w:val="20"/>
+        </w:rPr>
+        <w:t xml:space="preserve"> </w:t>
+      </w:r>
+      <w:r>
+        <w:rPr>
+          <w:rFonts w:ascii="Tahoma" w:eastAsia="Times New Roman" w:hAnsi="Tahoma" w:cs="Tahoma"/>
+          <w:i/>
+          <w:iCs/>
+          <w:sz w:val="20"/>
+          <w:szCs w:val="20"/>
+        </w:rPr>
+        <w:t>FTE</w:t>
+      </w:r>
+      <w:r>
+        <w:rPr>
+          <w:rFonts w:ascii="Tahoma" w:eastAsia="Times New Roman" w:hAnsi="Tahoma" w:cs="Tahoma"/>
+          <w:i/>
+          <w:iCs/>
+          <w:sz w:val="20"/>
+          <w:szCs w:val="20"/>
+        </w:rPr>
+        <w:t>*</w:t>
+      </w:r>
+      <w:r>
+        <w:rPr>
+          <w:rFonts w:ascii="Tahoma" w:eastAsia="Times New Roman" w:hAnsi="Tahoma" w:cs="Tahoma"/>
+          <w:i/>
+          <w:iCs/>
+          <w:sz w:val="20"/>
+          <w:szCs w:val="20"/>
+        </w:rPr>
+        <w:t>, Sr. Cloud Engineer</w:t>
+      </w:r>
+      <w:r>
+        <w:rPr>
+          <w:rFonts w:ascii="Tahoma" w:eastAsia="Times New Roman" w:hAnsi="Tahoma" w:cs="Tahoma"/>
+          <w:sz w:val="20"/>
+          <w:szCs w:val="20"/>
+        </w:rPr>
+        <w:br/>
+      </w:r>
+      <w:r>
+        <w:rPr>
+          <w:rFonts w:ascii="Tahoma" w:eastAsia="Times New Roman" w:hAnsi="Tahoma" w:cs="Tahoma"/>
+          <w:sz w:val="20"/>
+          <w:szCs w:val="20"/>
+        </w:rPr>
+        <w:t xml:space="preserve">June 2016 </w:t>
+      </w:r>
+      <w:r>
+        <w:rPr>
+          <w:rFonts w:ascii="Tahoma" w:eastAsia="Times New Roman" w:hAnsi="Tahoma" w:cs="Tahoma"/>
+          <w:sz w:val="20"/>
+          <w:szCs w:val="20"/>
+        </w:rPr>
+        <w:t>–</w:t>
+      </w:r>
+      <w:r>
+        <w:rPr>
+          <w:rFonts w:ascii="Tahoma" w:eastAsia="Times New Roman" w:hAnsi="Tahoma" w:cs="Tahoma"/>
+          <w:sz w:val="20"/>
+          <w:szCs w:val="20"/>
+        </w:rPr>
+        <w:t xml:space="preserve"> </w:t>
+      </w:r>
+      <w:r>
+        <w:rPr>
+          <w:rFonts w:ascii="Tahoma" w:eastAsia="Times New Roman" w:hAnsi="Tahoma" w:cs="Tahoma"/>
+          <w:sz w:val="20"/>
+          <w:szCs w:val="20"/>
+        </w:rPr>
+        <w:t>November 2016</w:t>
+      </w:r>
+      <w:r>
+        <w:rPr>
+          <w:rFonts w:ascii="Tahoma" w:eastAsia="Times New Roman" w:hAnsi="Tahoma" w:cs="Tahoma"/>
+          <w:sz w:val="20"/>
+          <w:szCs w:val="20"/>
+        </w:rPr>
+        <w:t xml:space="preserve"> </w:t>
+      </w:r>
+    </w:p>
+    <w:p>
+      <w:pPr>
+        <w:numPr>
+          <w:ilvl w:val="0"/>
+          <w:numId w:val="2"/>
+        </w:numPr>
         <w:tabs>
           <w:tab w:val="left" w:pos="720"/>
         </w:tabs>
@@ -1038,25 +985,74 @@
           <w:sz w:val="20"/>
           <w:szCs w:val="20"/>
         </w:rPr>
-        <w:t xml:space="preserve">Tasked with building a PaaS agnostic dashboard for allowing a wider spread of users to create redirects on starz.com.  Dashboard built on meteor/node with an Angular2 frontend that manages a cluster of </w:t>
-      </w:r>
-      <w:proofErr w:type="spellStart"/>
-      <w:r>
-        <w:rPr>
-          <w:rFonts w:ascii="Tahoma" w:eastAsia="Times New Roman" w:hAnsi="Tahoma" w:cs="Tahoma"/>
-          <w:sz w:val="20"/>
-          <w:szCs w:val="20"/>
-        </w:rPr>
-        <w:t>nginx</w:t>
-      </w:r>
-      <w:proofErr w:type="spellEnd"/>
-      <w:r>
-        <w:rPr>
-          <w:rFonts w:ascii="Tahoma" w:eastAsia="Times New Roman" w:hAnsi="Tahoma" w:cs="Tahoma"/>
-          <w:sz w:val="20"/>
-          <w:szCs w:val="20"/>
-        </w:rPr>
-        <w:t xml:space="preserve"> servers.</w:t>
+        <w:t>Used a wide breadth of tools in A</w:t>
+      </w:r>
+      <w:r>
+        <w:rPr>
+          <w:rFonts w:ascii="Tahoma" w:eastAsia="Times New Roman" w:hAnsi="Tahoma" w:cs="Tahoma"/>
+          <w:sz w:val="20"/>
+          <w:szCs w:val="20"/>
+        </w:rPr>
+        <w:t>WS and local platforms such as Terraform, Consul, N</w:t>
+      </w:r>
+      <w:r>
+        <w:rPr>
+          <w:rFonts w:ascii="Tahoma" w:eastAsia="Times New Roman" w:hAnsi="Tahoma" w:cs="Tahoma"/>
+          <w:sz w:val="20"/>
+          <w:szCs w:val="20"/>
+        </w:rPr>
+        <w:t>omad,</w:t>
+      </w:r>
+      <w:r>
+        <w:rPr>
+          <w:rFonts w:ascii="Tahoma" w:eastAsia="Times New Roman" w:hAnsi="Tahoma" w:cs="Tahoma"/>
+          <w:sz w:val="20"/>
+          <w:szCs w:val="20"/>
+        </w:rPr>
+        <w:t xml:space="preserve"> </w:t>
+      </w:r>
+      <w:r>
+        <w:rPr>
+          <w:rFonts w:ascii="Tahoma" w:eastAsia="Times New Roman" w:hAnsi="Tahoma" w:cs="Tahoma"/>
+          <w:sz w:val="20"/>
+          <w:szCs w:val="20"/>
+        </w:rPr>
+        <w:t>Packer,</w:t>
+      </w:r>
+      <w:r>
+        <w:rPr>
+          <w:rFonts w:ascii="Tahoma" w:eastAsia="Times New Roman" w:hAnsi="Tahoma" w:cs="Tahoma"/>
+          <w:sz w:val="20"/>
+          <w:szCs w:val="20"/>
+        </w:rPr>
+        <w:t xml:space="preserve"> Docker, Bamboo, and Ansible. </w:t>
+      </w:r>
+    </w:p>
+    <w:p>
+      <w:pPr>
+        <w:numPr>
+          <w:ilvl w:val="0"/>
+          <w:numId w:val="2"/>
+        </w:numPr>
+        <w:tabs>
+          <w:tab w:val="left" w:pos="720"/>
+        </w:tabs>
+        <w:spacing w:before="100" w:beforeAutospacing="1" w:after="100" w:afterAutospacing="1" w:line="240" w:lineRule="auto"/>
+        <w:ind w:hanging="720"/>
+        <w:contextualSpacing/>
+        <w:rPr>
+          <w:rFonts w:ascii="Tahoma" w:eastAsia="Times New Roman" w:hAnsi="Tahoma" w:cs="Tahoma"/>
+          <w:sz w:val="20"/>
+          <w:szCs w:val="20"/>
+        </w:rPr>
+      </w:pPr>
+      <w:r>
+        <w:rPr>
+          <w:rFonts w:ascii="Tahoma" w:eastAsia="Times New Roman" w:hAnsi="Tahoma" w:cs="Tahoma"/>
+          <w:sz w:val="20"/>
+          <w:szCs w:val="20"/>
+        </w:rPr>
+        <w:t>Tasked with building a PaaS agnostic dashboard for allowing a wider spread of users to create redirects on starz.com.  Dashboard built on meteor/node with an Angular2 frontend that manages a cluster of nginx servers.</w:t>
       </w:r>
     </w:p>
     <w:p>
@@ -1342,54 +1338,24 @@
           <w:sz w:val="20"/>
           <w:szCs w:val="20"/>
         </w:rPr>
-        <w:t>GWT, .NET-</w:t>
-      </w:r>
-      <w:proofErr w:type="spellStart"/>
-      <w:r>
-        <w:rPr>
-          <w:rFonts w:ascii="Tahoma" w:eastAsia="Times New Roman" w:hAnsi="Tahoma" w:cs="Tahoma"/>
-          <w:sz w:val="20"/>
-          <w:szCs w:val="20"/>
-        </w:rPr>
-        <w:t>interOp</w:t>
-      </w:r>
-      <w:proofErr w:type="spellEnd"/>
-      <w:r>
-        <w:rPr>
-          <w:rFonts w:ascii="Tahoma" w:eastAsia="Times New Roman" w:hAnsi="Tahoma" w:cs="Tahoma"/>
-          <w:sz w:val="20"/>
-          <w:szCs w:val="20"/>
-        </w:rPr>
-        <w:t xml:space="preserve">, </w:t>
-      </w:r>
-      <w:proofErr w:type="spellStart"/>
-      <w:r>
-        <w:rPr>
-          <w:rFonts w:ascii="Tahoma" w:eastAsia="Times New Roman" w:hAnsi="Tahoma" w:cs="Tahoma"/>
-          <w:sz w:val="20"/>
-          <w:szCs w:val="20"/>
-        </w:rPr>
-        <w:t>Redis</w:t>
-      </w:r>
-      <w:proofErr w:type="spellEnd"/>
-      <w:r>
-        <w:rPr>
-          <w:rFonts w:ascii="Tahoma" w:eastAsia="Times New Roman" w:hAnsi="Tahoma" w:cs="Tahoma"/>
-          <w:sz w:val="20"/>
-          <w:szCs w:val="20"/>
-        </w:rPr>
-        <w:t xml:space="preserve">, </w:t>
-      </w:r>
-      <w:proofErr w:type="spellStart"/>
-      <w:r>
-        <w:rPr>
-          <w:rFonts w:ascii="Tahoma" w:eastAsia="Times New Roman" w:hAnsi="Tahoma" w:cs="Tahoma"/>
-          <w:sz w:val="20"/>
-          <w:szCs w:val="20"/>
-        </w:rPr>
-        <w:t>ActiveMQ</w:t>
-      </w:r>
-      <w:proofErr w:type="spellEnd"/>
+        <w:t>GWT, .NET-interOp</w:t>
+      </w:r>
+      <w:r>
+        <w:rPr>
+          <w:rFonts w:ascii="Tahoma" w:eastAsia="Times New Roman" w:hAnsi="Tahoma" w:cs="Tahoma"/>
+          <w:sz w:val="20"/>
+          <w:szCs w:val="20"/>
+        </w:rPr>
+        <w:t>, Redis</w:t>
+      </w:r>
+      <w:r>
+        <w:rPr>
+          <w:rFonts w:ascii="Tahoma" w:eastAsia="Times New Roman" w:hAnsi="Tahoma" w:cs="Tahoma"/>
+          <w:sz w:val="20"/>
+          <w:szCs w:val="20"/>
+        </w:rPr>
+        <w:t>, ActiveMQ</w:t>
+      </w:r>
     </w:p>
     <w:p>
       <w:pPr>
@@ -1797,6 +1763,7 @@
           <w:sz w:val="20"/>
           <w:szCs w:val="20"/>
         </w:rPr>
+        <w:lastRenderedPageBreak/>
         <w:t>Xilinx</w:t>
       </w:r>
       <w:r>
@@ -1850,7 +1817,6 @@
           <w:sz w:val="20"/>
           <w:szCs w:val="20"/>
         </w:rPr>
-        <w:lastRenderedPageBreak/>
         <w:t xml:space="preserve">2009 – </w:t>
       </w:r>
       <w:r>
@@ -2380,7 +2346,6 @@
         </w:rPr>
         <w:t xml:space="preserve"> </w:t>
       </w:r>
-      <w:proofErr w:type="spellStart"/>
       <w:r>
         <w:rPr>
           <w:rFonts w:ascii="Tahoma" w:eastAsia="Times New Roman" w:hAnsi="Tahoma" w:cs="Tahoma"/>
@@ -2389,7 +2354,6 @@
         </w:rPr>
         <w:t>Actionscript</w:t>
       </w:r>
-      <w:proofErr w:type="spellEnd"/>
       <w:r>
         <w:rPr>
           <w:rFonts w:ascii="Tahoma" w:eastAsia="Times New Roman" w:hAnsi="Tahoma" w:cs="Tahoma"/>
@@ -2430,8 +2394,6 @@
         </w:rPr>
         <w:t xml:space="preserve">along with absolute browser compatibility </w:t>
       </w:r>
-      <w:bookmarkStart w:id="0" w:name="_GoBack"/>
-      <w:bookmarkEnd w:id="0"/>
     </w:p>
     <w:p>
       <w:pPr>
@@ -2818,32 +2780,13 @@
                 <w:szCs w:val="20"/>
               </w:rPr>
             </w:pPr>
-            <w:proofErr w:type="spellStart"/>
-            <w:r>
-              <w:rPr>
-                <w:rFonts w:ascii="Tahoma" w:eastAsia="Times New Roman" w:hAnsi="Tahoma" w:cs="Tahoma"/>
-                <w:sz w:val="20"/>
-                <w:szCs w:val="20"/>
-              </w:rPr>
-              <w:t>JMeter</w:t>
-            </w:r>
-            <w:proofErr w:type="spellEnd"/>
-            <w:r>
-              <w:rPr>
-                <w:rFonts w:ascii="Tahoma" w:eastAsia="Times New Roman" w:hAnsi="Tahoma" w:cs="Tahoma"/>
-                <w:sz w:val="20"/>
-                <w:szCs w:val="20"/>
-              </w:rPr>
-              <w:t xml:space="preserve">, </w:t>
-            </w:r>
-            <w:proofErr w:type="spellStart"/>
-            <w:r>
-              <w:rPr>
-                <w:rFonts w:ascii="Tahoma" w:eastAsia="Times New Roman" w:hAnsi="Tahoma" w:cs="Tahoma"/>
-                <w:sz w:val="20"/>
-                <w:szCs w:val="20"/>
-              </w:rPr>
-              <w:t>QU</w:t>
+            <w:r>
+              <w:rPr>
+                <w:rFonts w:ascii="Tahoma" w:eastAsia="Times New Roman" w:hAnsi="Tahoma" w:cs="Tahoma"/>
+                <w:sz w:val="20"/>
+                <w:szCs w:val="20"/>
+              </w:rPr>
+              <w:t>JMeter, QU</w:t>
             </w:r>
             <w:r>
               <w:rPr>
@@ -2853,7 +2796,6 @@
               </w:rPr>
               <w:t>nit</w:t>
             </w:r>
-            <w:proofErr w:type="spellEnd"/>
             <w:r>
               <w:rPr>
                 <w:rFonts w:ascii="Tahoma" w:eastAsia="Times New Roman" w:hAnsi="Tahoma" w:cs="Tahoma"/>
@@ -2931,25 +2873,14 @@
               </w:rPr>
               <w:t xml:space="preserve">, </w:t>
             </w:r>
-            <w:proofErr w:type="spellStart"/>
-            <w:r>
-              <w:rPr>
-                <w:rFonts w:ascii="Tahoma" w:eastAsia="Times New Roman" w:hAnsi="Tahoma" w:cs="Tahoma"/>
-                <w:sz w:val="20"/>
-                <w:szCs w:val="20"/>
-              </w:rPr>
-              <w:t>Gradle</w:t>
-            </w:r>
-            <w:proofErr w:type="spellEnd"/>
-            <w:r>
-              <w:rPr>
-                <w:rFonts w:ascii="Tahoma" w:eastAsia="Times New Roman" w:hAnsi="Tahoma" w:cs="Tahoma"/>
-                <w:sz w:val="20"/>
-                <w:szCs w:val="20"/>
-              </w:rPr>
-              <w:t xml:space="preserve">, </w:t>
-            </w:r>
-            <w:proofErr w:type="spellStart"/>
+            <w:r>
+              <w:rPr>
+                <w:rFonts w:ascii="Tahoma" w:eastAsia="Times New Roman" w:hAnsi="Tahoma" w:cs="Tahoma"/>
+                <w:sz w:val="20"/>
+                <w:szCs w:val="20"/>
+              </w:rPr>
+              <w:t xml:space="preserve">Gradle, </w:t>
+            </w:r>
             <w:r>
               <w:rPr>
                 <w:rFonts w:ascii="Tahoma" w:eastAsia="Times New Roman" w:hAnsi="Tahoma" w:cs="Tahoma"/>
@@ -2958,7 +2889,6 @@
               </w:rPr>
               <w:t>Artifactory</w:t>
             </w:r>
-            <w:proofErr w:type="spellEnd"/>
             <w:r>
               <w:rPr>
                 <w:rFonts w:ascii="Tahoma" w:eastAsia="Times New Roman" w:hAnsi="Tahoma" w:cs="Tahoma"/>
@@ -3012,23 +2942,13 @@
                 <w:szCs w:val="20"/>
               </w:rPr>
             </w:pPr>
-            <w:proofErr w:type="spellStart"/>
-            <w:r>
-              <w:rPr>
-                <w:rFonts w:ascii="Tahoma" w:eastAsia="Times New Roman" w:hAnsi="Tahoma" w:cs="Tahoma"/>
-                <w:sz w:val="20"/>
-                <w:szCs w:val="20"/>
-              </w:rPr>
-              <w:t>Git</w:t>
-            </w:r>
-            <w:proofErr w:type="spellEnd"/>
-            <w:r>
-              <w:rPr>
-                <w:rFonts w:ascii="Tahoma" w:eastAsia="Times New Roman" w:hAnsi="Tahoma" w:cs="Tahoma"/>
-                <w:sz w:val="20"/>
-                <w:szCs w:val="20"/>
-              </w:rPr>
-              <w:t xml:space="preserve">, </w:t>
+            <w:r>
+              <w:rPr>
+                <w:rFonts w:ascii="Tahoma" w:eastAsia="Times New Roman" w:hAnsi="Tahoma" w:cs="Tahoma"/>
+                <w:sz w:val="20"/>
+                <w:szCs w:val="20"/>
+              </w:rPr>
+              <w:t xml:space="preserve">Git, </w:t>
             </w:r>
             <w:r>
               <w:rPr>
@@ -3115,23 +3035,21 @@
               </w:rPr>
               <w:t xml:space="preserve">, </w:t>
             </w:r>
-            <w:proofErr w:type="spellStart"/>
-            <w:r>
-              <w:rPr>
-                <w:rFonts w:ascii="Tahoma" w:eastAsia="Times New Roman" w:hAnsi="Tahoma" w:cs="Tahoma"/>
-                <w:sz w:val="20"/>
-                <w:szCs w:val="20"/>
-              </w:rPr>
-              <w:t>Javascript</w:t>
-            </w:r>
-            <w:proofErr w:type="spellEnd"/>
-            <w:r>
-              <w:rPr>
-                <w:rFonts w:ascii="Tahoma" w:eastAsia="Times New Roman" w:hAnsi="Tahoma" w:cs="Tahoma"/>
-                <w:sz w:val="20"/>
-                <w:szCs w:val="20"/>
-              </w:rPr>
-              <w:t xml:space="preserve">, </w:t>
+            <w:r>
+              <w:rPr>
+                <w:rFonts w:ascii="Tahoma" w:eastAsia="Times New Roman" w:hAnsi="Tahoma" w:cs="Tahoma"/>
+                <w:sz w:val="20"/>
+                <w:szCs w:val="20"/>
+              </w:rPr>
+              <w:t xml:space="preserve">Javascript, </w:t>
+            </w:r>
+            <w:r>
+              <w:rPr>
+                <w:rFonts w:ascii="Tahoma" w:eastAsia="Times New Roman" w:hAnsi="Tahoma" w:cs="Tahoma"/>
+                <w:sz w:val="20"/>
+                <w:szCs w:val="20"/>
+              </w:rPr>
+              <w:t xml:space="preserve">golang, </w:t>
             </w:r>
             <w:r>
               <w:rPr>
@@ -3156,6 +3074,14 @@
                 <w:szCs w:val="20"/>
               </w:rPr>
               <w:t>,</w:t>
+            </w:r>
+            <w:r>
+              <w:rPr>
+                <w:rFonts w:ascii="Tahoma" w:eastAsia="Times New Roman" w:hAnsi="Tahoma" w:cs="Tahoma"/>
+                <w:sz w:val="20"/>
+                <w:szCs w:val="20"/>
+              </w:rPr>
+              <w:t xml:space="preserve"> scala</w:t>
             </w:r>
             <w:r>
               <w:rPr>
@@ -3360,6 +3286,14 @@
                 <w:sz w:val="20"/>
                 <w:szCs w:val="20"/>
               </w:rPr>
+              <w:t xml:space="preserve">Play, </w:t>
+            </w:r>
+            <w:r>
+              <w:rPr>
+                <w:rFonts w:ascii="Tahoma" w:eastAsia="Times New Roman" w:hAnsi="Tahoma" w:cs="Tahoma"/>
+                <w:sz w:val="20"/>
+                <w:szCs w:val="20"/>
+              </w:rPr>
               <w:t xml:space="preserve">Spring, </w:t>
             </w:r>
             <w:r>
@@ -3368,36 +3302,32 @@
                 <w:sz w:val="20"/>
                 <w:szCs w:val="20"/>
               </w:rPr>
-              <w:t xml:space="preserve">Sencha, jQuery, GWT, </w:t>
-            </w:r>
-            <w:proofErr w:type="spellStart"/>
-            <w:r>
-              <w:rPr>
-                <w:rFonts w:ascii="Tahoma" w:eastAsia="Times New Roman" w:hAnsi="Tahoma" w:cs="Tahoma"/>
-                <w:sz w:val="20"/>
-                <w:szCs w:val="20"/>
-              </w:rPr>
-              <w:t>Highcharts</w:t>
-            </w:r>
-            <w:proofErr w:type="spellEnd"/>
-            <w:r>
-              <w:rPr>
-                <w:rFonts w:ascii="Tahoma" w:eastAsia="Times New Roman" w:hAnsi="Tahoma" w:cs="Tahoma"/>
-                <w:sz w:val="20"/>
-                <w:szCs w:val="20"/>
-              </w:rPr>
-              <w:t xml:space="preserve">, Hibernate, </w:t>
-            </w:r>
-            <w:proofErr w:type="spellStart"/>
-            <w:r>
-              <w:rPr>
-                <w:rFonts w:ascii="Tahoma" w:eastAsia="Times New Roman" w:hAnsi="Tahoma" w:cs="Tahoma"/>
-                <w:sz w:val="20"/>
-                <w:szCs w:val="20"/>
-              </w:rPr>
-              <w:t>MyBatis</w:t>
-            </w:r>
-            <w:proofErr w:type="spellEnd"/>
+              <w:t xml:space="preserve">Sencha, jQuery, </w:t>
+            </w:r>
+            <w:r>
+              <w:rPr>
+                <w:rFonts w:ascii="Tahoma" w:eastAsia="Times New Roman" w:hAnsi="Tahoma" w:cs="Tahoma"/>
+                <w:sz w:val="20"/>
+                <w:szCs w:val="20"/>
+              </w:rPr>
+              <w:t xml:space="preserve">hiphopVM, </w:t>
+            </w:r>
+            <w:r>
+              <w:rPr>
+                <w:rFonts w:ascii="Tahoma" w:eastAsia="Times New Roman" w:hAnsi="Tahoma" w:cs="Tahoma"/>
+                <w:sz w:val="20"/>
+                <w:szCs w:val="20"/>
+              </w:rPr>
+              <w:t>GWT, Highcharts</w:t>
+            </w:r>
+            <w:r>
+              <w:rPr>
+                <w:rFonts w:ascii="Tahoma" w:eastAsia="Times New Roman" w:hAnsi="Tahoma" w:cs="Tahoma"/>
+                <w:sz w:val="20"/>
+                <w:szCs w:val="20"/>
+              </w:rPr>
+              <w:t>, Hibernate, MyBatis, ActiveMQ</w:t>
+            </w:r>
             <w:r>
               <w:rPr>
                 <w:rFonts w:ascii="Tahoma" w:eastAsia="Times New Roman" w:hAnsi="Tahoma" w:cs="Tahoma"/>
@@ -3406,95 +3336,21 @@
               </w:rPr>
               <w:t xml:space="preserve">, </w:t>
             </w:r>
-            <w:proofErr w:type="spellStart"/>
-            <w:r>
-              <w:rPr>
-                <w:rFonts w:ascii="Tahoma" w:eastAsia="Times New Roman" w:hAnsi="Tahoma" w:cs="Tahoma"/>
-                <w:sz w:val="20"/>
-                <w:szCs w:val="20"/>
-              </w:rPr>
-              <w:t>ActiveMQ</w:t>
-            </w:r>
-            <w:proofErr w:type="spellEnd"/>
-            <w:r>
-              <w:rPr>
-                <w:rFonts w:ascii="Tahoma" w:eastAsia="Times New Roman" w:hAnsi="Tahoma" w:cs="Tahoma"/>
-                <w:sz w:val="20"/>
-                <w:szCs w:val="20"/>
-              </w:rPr>
-              <w:t xml:space="preserve">, </w:t>
-            </w:r>
-            <w:proofErr w:type="spellStart"/>
-            <w:r>
-              <w:rPr>
-                <w:rFonts w:ascii="Tahoma" w:eastAsia="Times New Roman" w:hAnsi="Tahoma" w:cs="Tahoma"/>
-                <w:sz w:val="20"/>
-                <w:szCs w:val="20"/>
-              </w:rPr>
-              <w:t>LaravelPHP</w:t>
-            </w:r>
-            <w:proofErr w:type="spellEnd"/>
-            <w:r>
-              <w:rPr>
-                <w:rFonts w:ascii="Tahoma" w:eastAsia="Times New Roman" w:hAnsi="Tahoma" w:cs="Tahoma"/>
-                <w:sz w:val="20"/>
-                <w:szCs w:val="20"/>
-              </w:rPr>
-              <w:t xml:space="preserve">, </w:t>
-            </w:r>
-            <w:proofErr w:type="spellStart"/>
-            <w:r>
-              <w:rPr>
-                <w:rFonts w:ascii="Tahoma" w:eastAsia="Times New Roman" w:hAnsi="Tahoma" w:cs="Tahoma"/>
-                <w:sz w:val="20"/>
-                <w:szCs w:val="20"/>
-              </w:rPr>
-              <w:t>CakePHP</w:t>
-            </w:r>
-            <w:proofErr w:type="spellEnd"/>
-            <w:r>
-              <w:rPr>
-                <w:rFonts w:ascii="Tahoma" w:eastAsia="Times New Roman" w:hAnsi="Tahoma" w:cs="Tahoma"/>
-                <w:sz w:val="20"/>
-                <w:szCs w:val="20"/>
-              </w:rPr>
-              <w:t xml:space="preserve">, </w:t>
-            </w:r>
-            <w:proofErr w:type="spellStart"/>
-            <w:r>
-              <w:rPr>
-                <w:rFonts w:ascii="Tahoma" w:eastAsia="Times New Roman" w:hAnsi="Tahoma" w:cs="Tahoma"/>
-                <w:sz w:val="20"/>
-                <w:szCs w:val="20"/>
-              </w:rPr>
-              <w:t>ZendPHP</w:t>
-            </w:r>
-            <w:proofErr w:type="spellEnd"/>
-            <w:r>
-              <w:rPr>
-                <w:rFonts w:ascii="Tahoma" w:eastAsia="Times New Roman" w:hAnsi="Tahoma" w:cs="Tahoma"/>
-                <w:sz w:val="20"/>
-                <w:szCs w:val="20"/>
-              </w:rPr>
-              <w:t xml:space="preserve">, </w:t>
-            </w:r>
-            <w:proofErr w:type="spellStart"/>
-            <w:r>
-              <w:rPr>
-                <w:rFonts w:ascii="Tahoma" w:eastAsia="Times New Roman" w:hAnsi="Tahoma" w:cs="Tahoma"/>
-                <w:sz w:val="20"/>
-                <w:szCs w:val="20"/>
-              </w:rPr>
-              <w:t>FuelPHP</w:t>
-            </w:r>
-            <w:proofErr w:type="spellEnd"/>
-            <w:r>
-              <w:rPr>
-                <w:rFonts w:ascii="Tahoma" w:eastAsia="Times New Roman" w:hAnsi="Tahoma" w:cs="Tahoma"/>
-                <w:sz w:val="20"/>
-                <w:szCs w:val="20"/>
-              </w:rPr>
-              <w:t xml:space="preserve">, </w:t>
+            <w:r>
+              <w:rPr>
+                <w:rFonts w:ascii="Tahoma" w:eastAsia="Times New Roman" w:hAnsi="Tahoma" w:cs="Tahoma"/>
+                <w:sz w:val="20"/>
+                <w:szCs w:val="20"/>
+              </w:rPr>
+              <w:t xml:space="preserve">LaravelPHP, </w:t>
+            </w:r>
+            <w:r>
+              <w:rPr>
+                <w:rFonts w:ascii="Tahoma" w:eastAsia="Times New Roman" w:hAnsi="Tahoma" w:cs="Tahoma"/>
+                <w:sz w:val="20"/>
+                <w:szCs w:val="20"/>
+              </w:rPr>
+              <w:t xml:space="preserve">CakePHP, ZendPHP, FuelPHP, </w:t>
             </w:r>
           </w:p>
           <w:p>
@@ -3536,7 +3392,23 @@
                 <w:sz w:val="20"/>
                 <w:szCs w:val="20"/>
               </w:rPr>
-              <w:t>, IIS, Nginx</w:t>
+              <w:t>, Nginx</w:t>
+            </w:r>
+            <w:r>
+              <w:rPr>
+                <w:rFonts w:ascii="Tahoma" w:eastAsia="Times New Roman" w:hAnsi="Tahoma" w:cs="Tahoma"/>
+                <w:sz w:val="20"/>
+                <w:szCs w:val="20"/>
+              </w:rPr>
+              <w:t xml:space="preserve">, </w:t>
+            </w:r>
+            <w:r>
+              <w:rPr>
+                <w:rFonts w:ascii="Tahoma" w:eastAsia="Times New Roman" w:hAnsi="Tahoma" w:cs="Tahoma"/>
+                <w:sz w:val="20"/>
+                <w:szCs w:val="20"/>
+              </w:rPr>
+              <w:t>IIS</w:t>
             </w:r>
           </w:p>
         </w:tc>
@@ -3589,7 +3461,23 @@
                 <w:sz w:val="20"/>
                 <w:szCs w:val="20"/>
               </w:rPr>
-              <w:t>PostgreSQL, MySQL, Mongo, PL/SQL, MSSQL</w:t>
+              <w:t xml:space="preserve">PostgreSQL, MySQL, </w:t>
+            </w:r>
+            <w:r>
+              <w:rPr>
+                <w:rFonts w:ascii="Tahoma" w:eastAsia="Times New Roman" w:hAnsi="Tahoma" w:cs="Tahoma"/>
+                <w:sz w:val="20"/>
+                <w:szCs w:val="20"/>
+              </w:rPr>
+              <w:t xml:space="preserve">BigQuery, </w:t>
+            </w:r>
+            <w:r>
+              <w:rPr>
+                <w:rFonts w:ascii="Tahoma" w:eastAsia="Times New Roman" w:hAnsi="Tahoma" w:cs="Tahoma"/>
+                <w:sz w:val="20"/>
+                <w:szCs w:val="20"/>
+              </w:rPr>
+              <w:t>Mongo, PL/SQL, MSSQL</w:t>
             </w:r>
             <w:r>
               <w:rPr>
@@ -3655,7 +3543,6 @@
               </w:rPr>
               <w:t xml:space="preserve">R-Project, </w:t>
             </w:r>
-            <w:proofErr w:type="spellStart"/>
             <w:r>
               <w:rPr>
                 <w:rFonts w:ascii="Tahoma" w:eastAsia="Times New Roman" w:hAnsi="Tahoma" w:cs="Tahoma"/>
@@ -3664,25 +3551,30 @@
               </w:rPr>
               <w:t>TalenD</w:t>
             </w:r>
-            <w:proofErr w:type="spellEnd"/>
-            <w:r>
-              <w:rPr>
-                <w:rFonts w:ascii="Tahoma" w:eastAsia="Times New Roman" w:hAnsi="Tahoma" w:cs="Tahoma"/>
-                <w:sz w:val="20"/>
-                <w:szCs w:val="20"/>
-              </w:rPr>
-              <w:t xml:space="preserve">, POSIX </w:t>
-            </w:r>
-            <w:proofErr w:type="spellStart"/>
-            <w:r>
-              <w:rPr>
-                <w:rFonts w:ascii="Tahoma" w:eastAsia="Times New Roman" w:hAnsi="Tahoma" w:cs="Tahoma"/>
-                <w:sz w:val="20"/>
-                <w:szCs w:val="20"/>
-              </w:rPr>
-              <w:t>RegEx</w:t>
-            </w:r>
-            <w:proofErr w:type="spellEnd"/>
+            <w:r>
+              <w:rPr>
+                <w:rFonts w:ascii="Tahoma" w:eastAsia="Times New Roman" w:hAnsi="Tahoma" w:cs="Tahoma"/>
+                <w:sz w:val="20"/>
+                <w:szCs w:val="20"/>
+              </w:rPr>
+              <w:t xml:space="preserve">, </w:t>
+            </w:r>
+            <w:r>
+              <w:rPr>
+                <w:rFonts w:ascii="Tahoma" w:eastAsia="Times New Roman" w:hAnsi="Tahoma" w:cs="Tahoma"/>
+                <w:sz w:val="20"/>
+                <w:szCs w:val="20"/>
+              </w:rPr>
+              <w:t xml:space="preserve">Spark, </w:t>
+            </w:r>
+            <w:r>
+              <w:rPr>
+                <w:rFonts w:ascii="Tahoma" w:eastAsia="Times New Roman" w:hAnsi="Tahoma" w:cs="Tahoma"/>
+                <w:sz w:val="20"/>
+                <w:szCs w:val="20"/>
+              </w:rPr>
+              <w:t>POSIX RegEx</w:t>
+            </w:r>
           </w:p>
         </w:tc>
       </w:tr>
@@ -3752,23 +3644,13 @@
               </w:rPr>
               <w:t xml:space="preserve"> </w:t>
             </w:r>
-            <w:proofErr w:type="spellStart"/>
-            <w:r>
-              <w:rPr>
-                <w:rFonts w:ascii="Tahoma" w:eastAsia="Times New Roman" w:hAnsi="Tahoma" w:cs="Tahoma"/>
-                <w:sz w:val="20"/>
-                <w:szCs w:val="20"/>
-              </w:rPr>
-              <w:t>VirtualBox</w:t>
-            </w:r>
-            <w:proofErr w:type="spellEnd"/>
-            <w:r>
-              <w:rPr>
-                <w:rFonts w:ascii="Tahoma" w:eastAsia="Times New Roman" w:hAnsi="Tahoma" w:cs="Tahoma"/>
-                <w:sz w:val="20"/>
-                <w:szCs w:val="20"/>
-              </w:rPr>
-              <w:t>, VMWare, Parallels</w:t>
+            <w:r>
+              <w:rPr>
+                <w:rFonts w:ascii="Tahoma" w:eastAsia="Times New Roman" w:hAnsi="Tahoma" w:cs="Tahoma"/>
+                <w:sz w:val="20"/>
+                <w:szCs w:val="20"/>
+              </w:rPr>
+              <w:t>VirtualBox, VMWare, Parallels</w:t>
             </w:r>
           </w:p>
         </w:tc>
@@ -3850,7 +3732,7 @@
         <w:sectPr>
           <w:type w:val="continuous"/>
           <w:pgSz w:w="12240" w:h="15840"/>
-          <w:pgMar w:top="720" w:right="1440" w:bottom="1440" w:left="1440" w:header="720" w:footer="720" w:gutter="0"/>
+          <w:pgMar w:top="720" w:right="1440" w:bottom="1260" w:left="1440" w:header="720" w:footer="720" w:gutter="0"/>
           <w:cols w:space="720"/>
           <w:docGrid w:linePitch="360"/>
         </w:sectPr>
@@ -3874,7 +3756,6 @@
           <w:sz w:val="20"/>
           <w:szCs w:val="20"/>
         </w:rPr>
-        <w:lastRenderedPageBreak/>
         <w:t>University of Colorado at Boulder</w:t>
       </w:r>
     </w:p>
@@ -4025,7 +3906,6 @@
           <w:sz w:val="20"/>
           <w:szCs w:val="20"/>
         </w:rPr>
-        <w:lastRenderedPageBreak/>
         <w:t>Professional Development</w:t>
       </w:r>
     </w:p>
@@ -4132,10 +4012,12 @@
           <w:tab w:val="clear" w:pos="720"/>
           <w:tab w:val="num" w:pos="360"/>
         </w:tabs>
-        <w:spacing w:before="100" w:beforeAutospacing="1" w:after="0" w:afterAutospacing="1" w:line="240" w:lineRule="auto"/>
+        <w:spacing w:before="100" w:beforeAutospacing="1" w:after="100" w:afterAutospacing="1" w:line="240" w:lineRule="auto"/>
         <w:ind w:left="90" w:firstLine="0"/>
-        <w:rPr>
-          <w:rFonts w:ascii="Tahoma" w:eastAsia="Times New Roman" w:hAnsi="Tahoma" w:cs="Tahoma"/>
+        <w:contextualSpacing/>
+        <w:rPr>
+          <w:rFonts w:ascii="Tahoma" w:eastAsia="Times New Roman" w:hAnsi="Tahoma" w:cs="Tahoma"/>
+          <w:bCs/>
           <w:sz w:val="20"/>
           <w:szCs w:val="20"/>
         </w:rPr>
@@ -4177,25 +4059,16 @@
         </w:rPr>
         <w:t>d</w:t>
       </w:r>
-    </w:p>
-    <w:p>
-      <w:pPr>
-        <w:spacing w:before="100" w:beforeAutospacing="1" w:after="100" w:afterAutospacing="1" w:line="240" w:lineRule="auto"/>
-        <w:contextualSpacing/>
+      <w:r>
         <w:rPr>
           <w:rFonts w:ascii="Tahoma" w:eastAsia="Times New Roman" w:hAnsi="Tahoma" w:cs="Tahoma"/>
           <w:bCs/>
-          <w:sz w:val="20"/>
-          <w:szCs w:val="20"/>
-        </w:rPr>
-        <w:sectPr>
-          <w:type w:val="continuous"/>
-          <w:pgSz w:w="12240" w:h="15840"/>
-          <w:pgMar w:top="1440" w:right="1440" w:bottom="1440" w:left="1440" w:header="720" w:footer="720" w:gutter="0"/>
-          <w:cols w:num="2" w:space="720"/>
-          <w:docGrid w:linePitch="360"/>
-        </w:sectPr>
-      </w:pPr>
+          <w:color w:val="000000"/>
+          <w:sz w:val="18"/>
+          <w:szCs w:val="18"/>
+        </w:rPr>
+        <w:t xml:space="preserve"> </w:t>
+      </w:r>
     </w:p>
     <w:p>
       <w:pPr>
@@ -4217,7 +4090,7 @@
 </file>
 
 <file path=word/endnotes.xml><?xml version="1.0" encoding="utf-8"?>
-<w:endnotes xmlns:wpc="http://schemas.microsoft.com/office/word/2010/wordprocessingCanvas" xmlns:mo="http://schemas.microsoft.com/office/mac/office/2008/main" xmlns:mc="http://schemas.openxmlformats.org/markup-compatibility/2006" xmlns:mv="urn:schemas-microsoft-com:mac:vml" xmlns:o="urn:schemas-microsoft-com:office:office" xmlns:r="http://schemas.openxmlformats.org/officeDocument/2006/relationships" xmlns:m="http://schemas.openxmlformats.org/officeDocument/2006/math" xmlns:v="urn:schemas-microsoft-com:vml" xmlns:wp14="http://schemas.microsoft.com/office/word/2010/wordprocessingDrawing" xmlns:wp="http://schemas.openxmlformats.org/drawingml/2006/wordprocessingDrawing" xmlns:w10="urn:schemas-microsoft-com:office:word" xmlns:w="http://schemas.openxmlformats.org/wordprocessingml/2006/main" xmlns:w14="http://schemas.microsoft.com/office/word/2010/wordml" xmlns:w15="http://schemas.microsoft.com/office/word/2012/wordml" xmlns:wpg="http://schemas.microsoft.com/office/word/2010/wordprocessingGroup" xmlns:wpi="http://schemas.microsoft.com/office/word/2010/wordprocessingInk" xmlns:wne="http://schemas.microsoft.com/office/word/2006/wordml" xmlns:wps="http://schemas.microsoft.com/office/word/2010/wordprocessingShape" mc:Ignorable="w14 w15 wp14">
+<w:endnotes xmlns:wpc="http://schemas.microsoft.com/office/word/2010/wordprocessingCanvas" xmlns:cx="http://schemas.microsoft.com/office/drawing/2014/chartex" xmlns:cx1="http://schemas.microsoft.com/office/drawing/2015/9/8/chartex" xmlns:cx2="http://schemas.microsoft.com/office/drawing/2015/10/21/chartex" xmlns:cx3="http://schemas.microsoft.com/office/drawing/2016/5/9/chartex" xmlns:cx4="http://schemas.microsoft.com/office/drawing/2016/5/10/chartex" xmlns:cx5="http://schemas.microsoft.com/office/drawing/2016/5/11/chartex" xmlns:cx6="http://schemas.microsoft.com/office/drawing/2016/5/12/chartex" xmlns:cx7="http://schemas.microsoft.com/office/drawing/2016/5/13/chartex" xmlns:cx8="http://schemas.microsoft.com/office/drawing/2016/5/14/chartex" xmlns:mc="http://schemas.openxmlformats.org/markup-compatibility/2006" xmlns:aink="http://schemas.microsoft.com/office/drawing/2016/ink" xmlns:am3d="http://schemas.microsoft.com/office/drawing/2017/model3d" xmlns:o="urn:schemas-microsoft-com:office:office" xmlns:r="http://schemas.openxmlformats.org/officeDocument/2006/relationships" xmlns:m="http://schemas.openxmlformats.org/officeDocument/2006/math" xmlns:v="urn:schemas-microsoft-com:vml" xmlns:wp14="http://schemas.microsoft.com/office/word/2010/wordprocessingDrawing" xmlns:wp="http://schemas.openxmlformats.org/drawingml/2006/wordprocessingDrawing" xmlns:w10="urn:schemas-microsoft-com:office:word" xmlns:w="http://schemas.openxmlformats.org/wordprocessingml/2006/main" xmlns:w14="http://schemas.microsoft.com/office/word/2010/wordml" xmlns:w15="http://schemas.microsoft.com/office/word/2012/wordml" xmlns:w16cid="http://schemas.microsoft.com/office/word/2016/wordml/cid" xmlns:w16se="http://schemas.microsoft.com/office/word/2015/wordml/symex" xmlns:wpg="http://schemas.microsoft.com/office/word/2010/wordprocessingGroup" xmlns:wpi="http://schemas.microsoft.com/office/word/2010/wordprocessingInk" xmlns:wne="http://schemas.microsoft.com/office/word/2006/wordml" xmlns:wps="http://schemas.microsoft.com/office/word/2010/wordprocessingShape" mc:Ignorable="w14 w15 w16se w16cid wp14">
   <w:endnote w:type="separator" w:id="-1">
     <w:p>
       <w:pPr>
@@ -4242,7 +4115,7 @@
 </file>
 
 <file path=word/footnotes.xml><?xml version="1.0" encoding="utf-8"?>
-<w:footnotes xmlns:wpc="http://schemas.microsoft.com/office/word/2010/wordprocessingCanvas" xmlns:mo="http://schemas.microsoft.com/office/mac/office/2008/main" xmlns:mc="http://schemas.openxmlformats.org/markup-compatibility/2006" xmlns:mv="urn:schemas-microsoft-com:mac:vml" xmlns:o="urn:schemas-microsoft-com:office:office" xmlns:r="http://schemas.openxmlformats.org/officeDocument/2006/relationships" xmlns:m="http://schemas.openxmlformats.org/officeDocument/2006/math" xmlns:v="urn:schemas-microsoft-com:vml" xmlns:wp14="http://schemas.microsoft.com/office/word/2010/wordprocessingDrawing" xmlns:wp="http://schemas.openxmlformats.org/drawingml/2006/wordprocessingDrawing" xmlns:w10="urn:schemas-microsoft-com:office:word" xmlns:w="http://schemas.openxmlformats.org/wordprocessingml/2006/main" xmlns:w14="http://schemas.microsoft.com/office/word/2010/wordml" xmlns:w15="http://schemas.microsoft.com/office/word/2012/wordml" xmlns:wpg="http://schemas.microsoft.com/office/word/2010/wordprocessingGroup" xmlns:wpi="http://schemas.microsoft.com/office/word/2010/wordprocessingInk" xmlns:wne="http://schemas.microsoft.com/office/word/2006/wordml" xmlns:wps="http://schemas.microsoft.com/office/word/2010/wordprocessingShape" mc:Ignorable="w14 w15 wp14">
+<w:footnotes xmlns:wpc="http://schemas.microsoft.com/office/word/2010/wordprocessingCanvas" xmlns:cx="http://schemas.microsoft.com/office/drawing/2014/chartex" xmlns:cx1="http://schemas.microsoft.com/office/drawing/2015/9/8/chartex" xmlns:cx2="http://schemas.microsoft.com/office/drawing/2015/10/21/chartex" xmlns:cx3="http://schemas.microsoft.com/office/drawing/2016/5/9/chartex" xmlns:cx4="http://schemas.microsoft.com/office/drawing/2016/5/10/chartex" xmlns:cx5="http://schemas.microsoft.com/office/drawing/2016/5/11/chartex" xmlns:cx6="http://schemas.microsoft.com/office/drawing/2016/5/12/chartex" xmlns:cx7="http://schemas.microsoft.com/office/drawing/2016/5/13/chartex" xmlns:cx8="http://schemas.microsoft.com/office/drawing/2016/5/14/chartex" xmlns:mc="http://schemas.openxmlformats.org/markup-compatibility/2006" xmlns:aink="http://schemas.microsoft.com/office/drawing/2016/ink" xmlns:am3d="http://schemas.microsoft.com/office/drawing/2017/model3d" xmlns:o="urn:schemas-microsoft-com:office:office" xmlns:r="http://schemas.openxmlformats.org/officeDocument/2006/relationships" xmlns:m="http://schemas.openxmlformats.org/officeDocument/2006/math" xmlns:v="urn:schemas-microsoft-com:vml" xmlns:wp14="http://schemas.microsoft.com/office/word/2010/wordprocessingDrawing" xmlns:wp="http://schemas.openxmlformats.org/drawingml/2006/wordprocessingDrawing" xmlns:w10="urn:schemas-microsoft-com:office:word" xmlns:w="http://schemas.openxmlformats.org/wordprocessingml/2006/main" xmlns:w14="http://schemas.microsoft.com/office/word/2010/wordml" xmlns:w15="http://schemas.microsoft.com/office/word/2012/wordml" xmlns:w16cid="http://schemas.microsoft.com/office/word/2016/wordml/cid" xmlns:w16se="http://schemas.microsoft.com/office/word/2015/wordml/symex" xmlns:wpg="http://schemas.microsoft.com/office/word/2010/wordprocessingGroup" xmlns:wpi="http://schemas.microsoft.com/office/word/2010/wordprocessingInk" xmlns:wne="http://schemas.microsoft.com/office/word/2006/wordml" xmlns:wps="http://schemas.microsoft.com/office/word/2010/wordprocessingShape" mc:Ignorable="w14 w15 w16se w16cid wp14">
   <w:footnote w:type="separator" w:id="-1">
     <w:p>
       <w:pPr>
@@ -4267,8 +4140,8 @@
 </file>
 
 <file path=word/numbering.xml><?xml version="1.0" encoding="utf-8"?>
-<w:numbering xmlns:wpc="http://schemas.microsoft.com/office/word/2010/wordprocessingCanvas" xmlns:mo="http://schemas.microsoft.com/office/mac/office/2008/main" xmlns:mc="http://schemas.openxmlformats.org/markup-compatibility/2006" xmlns:mv="urn:schemas-microsoft-com:mac:vml" xmlns:o="urn:schemas-microsoft-com:office:office" xmlns:r="http://schemas.openxmlformats.org/officeDocument/2006/relationships" xmlns:m="http://schemas.openxmlformats.org/officeDocument/2006/math" xmlns:v="urn:schemas-microsoft-com:vml" xmlns:wp14="http://schemas.microsoft.com/office/word/2010/wordprocessingDrawing" xmlns:wp="http://schemas.openxmlformats.org/drawingml/2006/wordprocessingDrawing" xmlns:w10="urn:schemas-microsoft-com:office:word" xmlns:w="http://schemas.openxmlformats.org/wordprocessingml/2006/main" xmlns:w14="http://schemas.microsoft.com/office/word/2010/wordml" xmlns:w15="http://schemas.microsoft.com/office/word/2012/wordml" xmlns:wpg="http://schemas.microsoft.com/office/word/2010/wordprocessingGroup" xmlns:wpi="http://schemas.microsoft.com/office/word/2010/wordprocessingInk" xmlns:wne="http://schemas.microsoft.com/office/word/2006/wordml" xmlns:wps="http://schemas.microsoft.com/office/word/2010/wordprocessingShape" mc:Ignorable="w14 w15 wp14">
-  <w:abstractNum w:abstractNumId="0">
+<w:numbering xmlns:wpc="http://schemas.microsoft.com/office/word/2010/wordprocessingCanvas" xmlns:cx="http://schemas.microsoft.com/office/drawing/2014/chartex" xmlns:cx1="http://schemas.microsoft.com/office/drawing/2015/9/8/chartex" xmlns:cx2="http://schemas.microsoft.com/office/drawing/2015/10/21/chartex" xmlns:cx3="http://schemas.microsoft.com/office/drawing/2016/5/9/chartex" xmlns:cx4="http://schemas.microsoft.com/office/drawing/2016/5/10/chartex" xmlns:cx5="http://schemas.microsoft.com/office/drawing/2016/5/11/chartex" xmlns:cx6="http://schemas.microsoft.com/office/drawing/2016/5/12/chartex" xmlns:cx7="http://schemas.microsoft.com/office/drawing/2016/5/13/chartex" xmlns:cx8="http://schemas.microsoft.com/office/drawing/2016/5/14/chartex" xmlns:mc="http://schemas.openxmlformats.org/markup-compatibility/2006" xmlns:aink="http://schemas.microsoft.com/office/drawing/2016/ink" xmlns:am3d="http://schemas.microsoft.com/office/drawing/2017/model3d" xmlns:o="urn:schemas-microsoft-com:office:office" xmlns:r="http://schemas.openxmlformats.org/officeDocument/2006/relationships" xmlns:m="http://schemas.openxmlformats.org/officeDocument/2006/math" xmlns:v="urn:schemas-microsoft-com:vml" xmlns:wp14="http://schemas.microsoft.com/office/word/2010/wordprocessingDrawing" xmlns:wp="http://schemas.openxmlformats.org/drawingml/2006/wordprocessingDrawing" xmlns:w10="urn:schemas-microsoft-com:office:word" xmlns:w="http://schemas.openxmlformats.org/wordprocessingml/2006/main" xmlns:w14="http://schemas.microsoft.com/office/word/2010/wordml" xmlns:w15="http://schemas.microsoft.com/office/word/2012/wordml" xmlns:w16cid="http://schemas.microsoft.com/office/word/2016/wordml/cid" xmlns:w16se="http://schemas.microsoft.com/office/word/2015/wordml/symex" xmlns:wpg="http://schemas.microsoft.com/office/word/2010/wordprocessingGroup" xmlns:wpi="http://schemas.microsoft.com/office/word/2010/wordprocessingInk" xmlns:wne="http://schemas.microsoft.com/office/word/2006/wordml" xmlns:wps="http://schemas.microsoft.com/office/word/2010/wordprocessingShape" mc:Ignorable="w14 w15 w16se w16cid wp14">
+  <w:abstractNum w:abstractNumId="0" w15:restartNumberingAfterBreak="0">
     <w:nsid w:val="134F6E5C"/>
     <w:multiLevelType w:val="hybridMultilevel"/>
     <w:tmpl w:val="10F6FD4C"/>
@@ -4408,7 +4281,7 @@
       </w:rPr>
     </w:lvl>
   </w:abstractNum>
-  <w:abstractNum w:abstractNumId="1">
+  <w:abstractNum w:abstractNumId="1" w15:restartNumberingAfterBreak="0">
     <w:nsid w:val="1A2A6086"/>
     <w:multiLevelType w:val="multilevel"/>
     <w:tmpl w:val="623891E0"/>
@@ -4557,7 +4430,7 @@
       </w:rPr>
     </w:lvl>
   </w:abstractNum>
-  <w:abstractNum w:abstractNumId="2">
+  <w:abstractNum w:abstractNumId="2" w15:restartNumberingAfterBreak="0">
     <w:nsid w:val="1C744A02"/>
     <w:multiLevelType w:val="multilevel"/>
     <w:tmpl w:val="E6807B8E"/>
@@ -4706,7 +4579,7 @@
       </w:rPr>
     </w:lvl>
   </w:abstractNum>
-  <w:abstractNum w:abstractNumId="3">
+  <w:abstractNum w:abstractNumId="3" w15:restartNumberingAfterBreak="0">
     <w:nsid w:val="1FDA229B"/>
     <w:multiLevelType w:val="multilevel"/>
     <w:tmpl w:val="99FAAAE0"/>
@@ -4819,7 +4692,7 @@
       </w:pPr>
     </w:lvl>
   </w:abstractNum>
-  <w:abstractNum w:abstractNumId="4">
+  <w:abstractNum w:abstractNumId="4" w15:restartNumberingAfterBreak="0">
     <w:nsid w:val="26153F53"/>
     <w:multiLevelType w:val="multilevel"/>
     <w:tmpl w:val="3DE60E46"/>
@@ -4968,7 +4841,7 @@
       </w:rPr>
     </w:lvl>
   </w:abstractNum>
-  <w:abstractNum w:abstractNumId="5">
+  <w:abstractNum w:abstractNumId="5" w15:restartNumberingAfterBreak="0">
     <w:nsid w:val="2ADB4882"/>
     <w:multiLevelType w:val="multilevel"/>
     <w:tmpl w:val="EA704722"/>
@@ -5081,7 +4954,7 @@
       </w:pPr>
     </w:lvl>
   </w:abstractNum>
-  <w:abstractNum w:abstractNumId="6">
+  <w:abstractNum w:abstractNumId="6" w15:restartNumberingAfterBreak="0">
     <w:nsid w:val="2B6A45AA"/>
     <w:multiLevelType w:val="multilevel"/>
     <w:tmpl w:val="B12A1F46"/>
@@ -5230,7 +5103,7 @@
       </w:rPr>
     </w:lvl>
   </w:abstractNum>
-  <w:abstractNum w:abstractNumId="7">
+  <w:abstractNum w:abstractNumId="7" w15:restartNumberingAfterBreak="0">
     <w:nsid w:val="318D2A87"/>
     <w:multiLevelType w:val="multilevel"/>
     <w:tmpl w:val="551EF692"/>
@@ -5379,7 +5252,7 @@
       </w:rPr>
     </w:lvl>
   </w:abstractNum>
-  <w:abstractNum w:abstractNumId="8">
+  <w:abstractNum w:abstractNumId="8" w15:restartNumberingAfterBreak="0">
     <w:nsid w:val="38781EC4"/>
     <w:multiLevelType w:val="multilevel"/>
     <w:tmpl w:val="18F01BEE"/>
@@ -5528,7 +5401,7 @@
       </w:rPr>
     </w:lvl>
   </w:abstractNum>
-  <w:abstractNum w:abstractNumId="9">
+  <w:abstractNum w:abstractNumId="9" w15:restartNumberingAfterBreak="0">
     <w:nsid w:val="3C7D3594"/>
     <w:multiLevelType w:val="hybridMultilevel"/>
     <w:tmpl w:val="624EC914"/>
@@ -5641,7 +5514,7 @@
       </w:rPr>
     </w:lvl>
   </w:abstractNum>
-  <w:abstractNum w:abstractNumId="10">
+  <w:abstractNum w:abstractNumId="10" w15:restartNumberingAfterBreak="0">
     <w:nsid w:val="3FE743ED"/>
     <w:multiLevelType w:val="multilevel"/>
     <w:tmpl w:val="383CC17A"/>
@@ -5790,7 +5663,7 @@
       </w:rPr>
     </w:lvl>
   </w:abstractNum>
-  <w:abstractNum w:abstractNumId="11">
+  <w:abstractNum w:abstractNumId="11" w15:restartNumberingAfterBreak="0">
     <w:nsid w:val="51C10F9A"/>
     <w:multiLevelType w:val="multilevel"/>
     <w:tmpl w:val="7BCA57DC"/>
@@ -5939,7 +5812,7 @@
       </w:rPr>
     </w:lvl>
   </w:abstractNum>
-  <w:abstractNum w:abstractNumId="12">
+  <w:abstractNum w:abstractNumId="12" w15:restartNumberingAfterBreak="0">
     <w:nsid w:val="529F575C"/>
     <w:multiLevelType w:val="multilevel"/>
     <w:tmpl w:val="50368DC4"/>
@@ -6088,7 +5961,7 @@
       </w:rPr>
     </w:lvl>
   </w:abstractNum>
-  <w:abstractNum w:abstractNumId="13">
+  <w:abstractNum w:abstractNumId="13" w15:restartNumberingAfterBreak="0">
     <w:nsid w:val="5D223108"/>
     <w:multiLevelType w:val="hybridMultilevel"/>
     <w:tmpl w:val="74905768"/>
@@ -6230,7 +6103,7 @@
       </w:rPr>
     </w:lvl>
   </w:abstractNum>
-  <w:abstractNum w:abstractNumId="14">
+  <w:abstractNum w:abstractNumId="14" w15:restartNumberingAfterBreak="0">
     <w:nsid w:val="6E836692"/>
     <w:multiLevelType w:val="multilevel"/>
     <w:tmpl w:val="70FABE48"/>
@@ -6379,7 +6252,7 @@
       </w:rPr>
     </w:lvl>
   </w:abstractNum>
-  <w:abstractNum w:abstractNumId="15">
+  <w:abstractNum w:abstractNumId="15" w15:restartNumberingAfterBreak="0">
     <w:nsid w:val="7C726619"/>
     <w:multiLevelType w:val="multilevel"/>
     <w:tmpl w:val="18CCD28E"/>
@@ -6544,7 +6417,7 @@
 </file>
 
 <file path=word/styles.xml><?xml version="1.0" encoding="utf-8"?>
-<w:styles xmlns:mc="http://schemas.openxmlformats.org/markup-compatibility/2006" xmlns:r="http://schemas.openxmlformats.org/officeDocument/2006/relationships" xmlns:w="http://schemas.openxmlformats.org/wordprocessingml/2006/main" xmlns:w14="http://schemas.microsoft.com/office/word/2010/wordml" xmlns:w15="http://schemas.microsoft.com/office/word/2012/wordml" mc:Ignorable="w14 w15">
+<w:styles xmlns:mc="http://schemas.openxmlformats.org/markup-compatibility/2006" xmlns:r="http://schemas.openxmlformats.org/officeDocument/2006/relationships" xmlns:w="http://schemas.openxmlformats.org/wordprocessingml/2006/main" xmlns:w14="http://schemas.microsoft.com/office/word/2010/wordml" xmlns:w15="http://schemas.microsoft.com/office/word/2012/wordml" xmlns:w16cid="http://schemas.microsoft.com/office/word/2016/wordml/cid" xmlns:w16se="http://schemas.microsoft.com/office/word/2015/wordml/symex" mc:Ignorable="w14 w15 w16se w16cid">
   <w:docDefaults>
     <w:rPrDefault>
       <w:rPr>
@@ -6560,7 +6433,7 @@
       </w:pPr>
     </w:pPrDefault>
   </w:docDefaults>
-  <w:latentStyles w:defLockedState="0" w:defUIPriority="99" w:defSemiHidden="0" w:defUnhideWhenUsed="0" w:defQFormat="0" w:count="382">
+  <w:latentStyles w:defLockedState="0" w:defUIPriority="99" w:defSemiHidden="0" w:defUnhideWhenUsed="0" w:defQFormat="0" w:count="375">
     <w:lsdException w:name="Normal" w:uiPriority="0" w:qFormat="1"/>
     <w:lsdException w:name="heading 1" w:uiPriority="0" w:qFormat="1"/>
     <w:lsdException w:name="heading 2" w:semiHidden="1" w:uiPriority="0" w:unhideWhenUsed="1" w:qFormat="1"/>
@@ -7521,7 +7394,7 @@
 </file>
 
 <file path=customXml/itemProps1.xml><?xml version="1.0" encoding="utf-8"?>
-<ds:datastoreItem xmlns:ds="http://schemas.openxmlformats.org/officeDocument/2006/customXml" ds:itemID="{EC5CB337-D7D8-234C-BA84-1B1B8D5579A9}">
+<ds:datastoreItem xmlns:ds="http://schemas.openxmlformats.org/officeDocument/2006/customXml" ds:itemID="{F6847D33-63DA-40ED-B0CB-637A46C54FA0}">
   <ds:schemaRefs>
     <ds:schemaRef ds:uri="http://schemas.openxmlformats.org/officeDocument/2006/bibliography"/>
   </ds:schemaRefs>

</xml_diff>